<commit_message>
Outline Project Description: Update to Description and firt draft of proposed task
</commit_message>
<xml_diff>
--- a/OutlineProjectSpecification/OutlineProjectSpecification.docx
+++ b/OutlineProjectSpecification/OutlineProjectSpecification.docx
@@ -114,8 +114,7 @@
       <w:pPr>
         <w:pStyle w:val="Heading1"/>
         <w:rPr>
-          <w:rStyle w:val="Strong"/>
-          <w:b w:val="0"/>
+          <w:bCs/>
         </w:rPr>
       </w:pPr>
       <w:r>
@@ -129,79 +128,22 @@
     </w:p>
     <w:p>
       <w:r>
-        <w:t>A few reasonably detailed paragraphs explaining what the project is about.</w:t>
-      </w:r>
-      <w:r>
-        <w:t xml:space="preserve"> You should clearly indicate: </w:t>
-      </w:r>
-    </w:p>
-    <w:p>
-      <w:pPr>
-        <w:pStyle w:val="ListParagraph"/>
-        <w:numPr>
-          <w:ilvl w:val="0"/>
-          <w:numId w:val="1"/>
-        </w:numPr>
-      </w:pPr>
-      <w:r>
-        <w:t>T</w:t>
-      </w:r>
-      <w:r>
-        <w:t xml:space="preserve">he </w:t>
-      </w:r>
-      <w:r>
-        <w:t>main substance of the project</w:t>
-      </w:r>
-    </w:p>
-    <w:p>
-      <w:pPr>
-        <w:pStyle w:val="ListParagraph"/>
-        <w:numPr>
-          <w:ilvl w:val="0"/>
-          <w:numId w:val="1"/>
-        </w:numPr>
-      </w:pPr>
-      <w:r>
-        <w:t>T</w:t>
-      </w:r>
-      <w:r>
-        <w:t xml:space="preserve">hose aspects of it that are essential in making it </w:t>
-      </w:r>
-      <w:r>
-        <w:t>worthwhile</w:t>
-      </w:r>
-    </w:p>
-    <w:p>
-      <w:pPr>
-        <w:pStyle w:val="ListParagraph"/>
-        <w:numPr>
-          <w:ilvl w:val="0"/>
-          <w:numId w:val="1"/>
-        </w:numPr>
-      </w:pPr>
-      <w:r>
-        <w:t>T</w:t>
-      </w:r>
-      <w:r>
-        <w:t>he end-goals of the project.</w:t>
-      </w:r>
-      <w:r>
-        <w:t xml:space="preserve"> (summary of deliverable section)</w:t>
-      </w:r>
-    </w:p>
-    <w:p/>
-    <w:p>
-      <w:r>
-        <w:t xml:space="preserve">My project is to produce a system capable of producing real time holograms from a camera feed using the pepper’s ghost pyramid technique. The system is planned to be used at the Aberystwyth Science Day held on </w:t>
-      </w:r>
-      <w:r>
-        <w:rPr>
-          <w:i/>
-        </w:rPr>
-        <w:t>&lt;date&gt;</w:t>
-      </w:r>
-      <w:r>
-        <w:t>. The hope is to use this project to highlight an interesting technique originally used in stage and theatre productions and show how computer science can adapt this to make an impactful visual display.</w:t>
+        <w:t>My project is to produce a system capable of producing real time holograms from a camera feed using the pepper’s ghost pyramid technique. The system is planned to be use</w:t>
+      </w:r>
+      <w:r>
+        <w:t>d at the Aberystwyth Science Week</w:t>
+      </w:r>
+      <w:r>
+        <w:t xml:space="preserve"> </w:t>
+      </w:r>
+      <w:r>
+        <w:t>next year, but a prototype has the</w:t>
+      </w:r>
+      <w:r>
+        <w:t xml:space="preserve"> potential to be displayed at this year’s event held in mid-March.</w:t>
+      </w:r>
+      <w:r>
+        <w:t xml:space="preserve"> The hope is to use this project to highlight an interesting technique originally used in stage and theatre productions and show how computer science can adapt this to make an impactful visual display.</w:t>
       </w:r>
     </w:p>
     <w:p>
@@ -216,11 +158,6 @@
       <w:r>
         <w:t xml:space="preserve">To make the demonstration more interactive for viewers, the display will also have an accompanying system that allows users to play a charades style game. This would display a topic to act out to the user in the stage and then others viewing the hologram would be able to guess what the activity being performed was. This would require a system capable of taking multiple different string inputs (guesses) from users simultaneously and feedback to the user if their guess is successful. </w:t>
       </w:r>
-      <w:r>
-        <w:t>Outline Project Specification</w:t>
-      </w:r>
-      <w:bookmarkStart w:id="0" w:name="_GoBack"/>
-      <w:bookmarkEnd w:id="0"/>
     </w:p>
     <w:p>
       <w:pPr>
@@ -232,7 +169,16 @@
         </w:rPr>
       </w:pPr>
       <w:r>
-        <w:br w:type="page"/>
+        <w:t xml:space="preserve">Additionally, as a further extension into the project I would like to investigate the use of multiple cameras to build up a 3D object as opposed to several 2D images viewable from each side of the pyramid. This would be investigated at the end of the project most likely and will start </w:t>
+      </w:r>
+      <w:r>
+        <w:t>with</w:t>
+      </w:r>
+      <w:r>
+        <w:t xml:space="preserve"> an investigation into both feasibility and suitability for the specific application</w:t>
+      </w:r>
+      <w:r>
+        <w:t>. The main reason for assessing the suitability is to ensure that value will be added by using a 3D object as I already have a concern that there is not much information to object from the back of someone when playing charades.</w:t>
       </w:r>
     </w:p>
     <w:p>
@@ -240,80 +186,73 @@
         <w:pStyle w:val="Heading1"/>
       </w:pPr>
       <w:r>
+        <w:t>Proposed Tasks</w:t>
+      </w:r>
+    </w:p>
+    <w:p>
+      <w:pPr>
+        <w:pStyle w:val="Heading2"/>
+      </w:pPr>
+      <w:r>
+        <w:t>Research and spike solutions</w:t>
+      </w:r>
+    </w:p>
+    <w:p>
+      <w:r>
+        <w:t>I have already begun some basic research into the creation of video feeds that work with the pepper ghost pyramid, but I will require some additional research to implement some of the more complex features that that I am considering. In the basic case, I will research the best ways in which to separate the background and foreground of the image to enable the background to be removed from the video. Initially I will consider the computer vision techniques that fall under background subtraction to do this and, based on their success, seek further research were required.</w:t>
+      </w:r>
+    </w:p>
+    <w:p>
+      <w:r>
+        <w:t xml:space="preserve">I plan to use OpenCV and python to implement the corrections required for the video feed. Whilst I have a work proficiency in python, I have not used the OpenCV module in detail. I plan to begin working on a spike solution to </w:t>
+      </w:r>
+      <w:r>
+        <w:t>test how I can obtain/load a video feed and process it.  Some examples (including edge detection and similar techniques that can be used for background subtraction) that can be adapted were provided in the CS34110 Computer Vision module. Furthermore, I must also research how to gain real-time images from an external camera. This may require some knowledge of what camera is being used.</w:t>
+      </w:r>
+    </w:p>
+    <w:p>
+      <w:pPr>
+        <w:pStyle w:val="Heading2"/>
+      </w:pPr>
+      <w:r>
         <w:lastRenderedPageBreak/>
-        <w:t>Proposed Tasks</w:t>
-      </w:r>
-    </w:p>
-    <w:p>
-      <w:pPr>
-        <w:pStyle w:val="ListParagraph"/>
-        <w:numPr>
-          <w:ilvl w:val="0"/>
-          <w:numId w:val="5"/>
-        </w:numPr>
-      </w:pPr>
-      <w:r>
-        <w:t>Summarize the tasks that will form</w:t>
-      </w:r>
-      <w:r>
-        <w:t xml:space="preserve"> the major part of your work. For example:</w:t>
-      </w:r>
-    </w:p>
-    <w:p>
-      <w:pPr>
-        <w:pStyle w:val="ListParagraph"/>
-        <w:numPr>
-          <w:ilvl w:val="1"/>
-          <w:numId w:val="5"/>
-        </w:numPr>
-      </w:pPr>
-      <w:r>
-        <w:t>If there is lots of research reading t</w:t>
-      </w:r>
-      <w:r>
-        <w:t>o be done you can say so here.</w:t>
-      </w:r>
-    </w:p>
-    <w:p>
-      <w:pPr>
-        <w:pStyle w:val="ListParagraph"/>
-        <w:numPr>
-          <w:ilvl w:val="1"/>
-          <w:numId w:val="5"/>
-        </w:numPr>
-      </w:pPr>
-      <w:r>
-        <w:t>If there are coding techniques to learn or APIs to wrestle w</w:t>
-      </w:r>
-      <w:r>
-        <w:t>ith, then you can say that too.</w:t>
-      </w:r>
-    </w:p>
-    <w:p>
-      <w:pPr>
-        <w:pStyle w:val="ListParagraph"/>
-        <w:numPr>
-          <w:ilvl w:val="0"/>
-          <w:numId w:val="5"/>
-        </w:numPr>
-      </w:pPr>
-      <w:r>
-        <w:t>The list of tasks should focu</w:t>
-      </w:r>
-      <w:r>
-        <w:t>s on the major items of work.</w:t>
-      </w:r>
-    </w:p>
-    <w:p>
-      <w:pPr>
-        <w:pStyle w:val="ListParagraph"/>
-        <w:numPr>
-          <w:ilvl w:val="0"/>
-          <w:numId w:val="5"/>
-        </w:numPr>
-      </w:pPr>
-      <w:r>
-        <w:t>The areas that you work on should result in outputs, some of which will be deliverables that you describe in the following section.</w:t>
+        <w:t>Main tasks</w:t>
+      </w:r>
+    </w:p>
+    <w:p>
+      <w:r>
+        <w:t>The main tasks for the project are separable into 3 major categories</w:t>
+      </w:r>
+      <w:r>
+        <w:t xml:space="preserve"> which will all output deliverables</w:t>
+      </w:r>
+      <w:r>
+        <w:t xml:space="preserve">: scene and hardware, image processing and display and the charades game. </w:t>
+      </w:r>
+    </w:p>
+    <w:p>
+      <w:r>
+        <w:t xml:space="preserve">As mentioned in the description, a staging area will be required for users to stand in. This will require thought regarding lighting, background as well as camera position to enable the system to work. Furthermore, the hardware such as the camera, machine to performing the processing and </w:t>
+      </w:r>
+      <w:r>
+        <w:t xml:space="preserve">the display medium must be considered. Some discussion will most likely be required to establish what the department may already have available. </w:t>
+      </w:r>
+    </w:p>
+    <w:p>
+      <w:r>
+        <w:t>I wish to handle the image processing in OpenCV. I would like to take an adapted Feature Driven Development (FDD)</w:t>
+      </w:r>
+      <w:r>
+        <w:t xml:space="preserve"> approach to this where the system is built iteratively feature by feature using continuous integration. As this project has the possibility of displaying a prototype and the Aberystwyth Science week, then a continuous integration</w:t>
+      </w:r>
+      <w:r>
+        <w:t xml:space="preserve"> (CI)</w:t>
+      </w:r>
+      <w:r>
+        <w:t xml:space="preserve"> strategy would suit it well, furthermore FDD offers an appro</w:t>
+      </w:r>
+      <w:r>
+        <w:t>priate up front design for the system. I wish to also use Test Driven Development (TDD) as I feel it great compliments CI and will pair well with FDD. The consideration I must consider when adapting the methodology is the reduced contact with an on-site customer as well as not having teams. Whilst this is a large mitigation from the original methodology, I believe it should still work for the project.</w:t>
       </w:r>
     </w:p>
     <w:p>
@@ -326,6 +265,14 @@
         </w:rPr>
       </w:pPr>
       <w:r>
+        <w:t>Finally, the charades game, which will most likely be developed as an extra feature to the original system, will require the use of several technologies. To implement this, I wi</w:t>
+      </w:r>
+      <w:r>
+        <w:t xml:space="preserve">ll consider how users will interact with the system (specifically focussing on the audience), the platform for the system (most likely an android application or simple web interface) and how the messages (guesses from users) are sent around the system. I intend to continue using FDD, TDD and CI for this stage of the project. </w:t>
+      </w:r>
+      <w:bookmarkStart w:id="0" w:name="_GoBack"/>
+      <w:bookmarkEnd w:id="0"/>
+      <w:r>
         <w:br w:type="page"/>
       </w:r>
     </w:p>
@@ -347,16 +294,7 @@
         </w:numPr>
       </w:pPr>
       <w:r>
-        <w:t xml:space="preserve">List </w:t>
-      </w:r>
-      <w:r>
-        <w:t>all</w:t>
-      </w:r>
-      <w:r>
-        <w:t xml:space="preserve"> the key outputs that you expect t</w:t>
-      </w:r>
-      <w:r>
-        <w:t>o produce during the project.</w:t>
+        <w:t>List all the key outputs that you expect to produce during the project.</w:t>
       </w:r>
     </w:p>
     <w:p>
@@ -368,10 +306,7 @@
         </w:numPr>
       </w:pPr>
       <w:r>
-        <w:t xml:space="preserve">This should normally </w:t>
-      </w:r>
-      <w:r>
-        <w:t>include (but not limited to):</w:t>
+        <w:t>This should normally include (but not limited to):</w:t>
       </w:r>
     </w:p>
     <w:p>
@@ -383,13 +318,7 @@
         </w:numPr>
       </w:pPr>
       <w:r>
-        <w:t>S</w:t>
-      </w:r>
-      <w:r>
-        <w:t>pecif</w:t>
-      </w:r>
-      <w:r>
-        <w:t>ied items of working software</w:t>
+        <w:t>Specified items of working software</w:t>
       </w:r>
     </w:p>
     <w:p>
@@ -401,13 +330,7 @@
         </w:numPr>
       </w:pPr>
       <w:r>
-        <w:t>A</w:t>
-      </w:r>
-      <w:r>
-        <w:t>ny reviews (of technology etc...) that you see as of fundamental import</w:t>
-      </w:r>
-      <w:r>
-        <w:t>ance to the project</w:t>
+        <w:t>Any reviews (of technology etc...) that you see as of fundamental importance to the project</w:t>
       </w:r>
     </w:p>
     <w:p>
@@ -419,13 +342,7 @@
         </w:numPr>
       </w:pPr>
       <w:r>
-        <w:t>D</w:t>
-      </w:r>
-      <w:r>
-        <w:t>ocumentation for requ</w:t>
-      </w:r>
-      <w:r>
-        <w:t>irements, design and testing</w:t>
+        <w:t>Documentation for requirements, design and testing</w:t>
       </w:r>
     </w:p>
     <w:p>
@@ -449,10 +366,7 @@
         </w:numPr>
       </w:pPr>
       <w:r>
-        <w:t>Explain these items and highlig</w:t>
-      </w:r>
-      <w:r>
-        <w:t>ht when they will be produced</w:t>
+        <w:t>Explain these items and highlight when they will be produced</w:t>
       </w:r>
     </w:p>
     <w:p>
@@ -464,10 +378,7 @@
         </w:numPr>
       </w:pPr>
       <w:r>
-        <w:t>Consider</w:t>
-      </w:r>
-      <w:r>
-        <w:t xml:space="preserve"> your process</w:t>
+        <w:t>Consider your process</w:t>
       </w:r>
     </w:p>
     <w:p>
@@ -568,7 +479,7 @@
         <w:noProof/>
         <w:color w:val="4472C4" w:themeColor="accent1"/>
       </w:rPr>
-      <w:t>2</w:t>
+      <w:t>5</w:t>
     </w:r>
     <w:r>
       <w:rPr>
@@ -1731,6 +1642,28 @@
       <w:szCs w:val="32"/>
     </w:rPr>
   </w:style>
+  <w:style w:type="paragraph" w:styleId="Heading2">
+    <w:name w:val="heading 2"/>
+    <w:basedOn w:val="Normal"/>
+    <w:next w:val="Normal"/>
+    <w:link w:val="Heading2Char"/>
+    <w:uiPriority w:val="9"/>
+    <w:unhideWhenUsed/>
+    <w:qFormat/>
+    <w:rsid w:val="00C40DB2"/>
+    <w:pPr>
+      <w:keepNext/>
+      <w:keepLines/>
+      <w:spacing w:before="40" w:after="0"/>
+      <w:outlineLvl w:val="1"/>
+    </w:pPr>
+    <w:rPr>
+      <w:rFonts w:asciiTheme="majorHAnsi" w:eastAsiaTheme="majorEastAsia" w:hAnsiTheme="majorHAnsi" w:cstheme="majorBidi"/>
+      <w:color w:val="2F5496" w:themeColor="accent1" w:themeShade="BF"/>
+      <w:sz w:val="26"/>
+      <w:szCs w:val="26"/>
+    </w:rPr>
+  </w:style>
   <w:style w:type="character" w:default="1" w:styleId="DefaultParagraphFont">
     <w:name w:val="Default Paragraph Font"/>
     <w:uiPriority w:val="1"/>
@@ -1881,6 +1814,19 @@
     <w:link w:val="Footer"/>
     <w:uiPriority w:val="99"/>
     <w:rsid w:val="004F7275"/>
+  </w:style>
+  <w:style w:type="character" w:customStyle="1" w:styleId="Heading2Char">
+    <w:name w:val="Heading 2 Char"/>
+    <w:basedOn w:val="DefaultParagraphFont"/>
+    <w:link w:val="Heading2"/>
+    <w:uiPriority w:val="9"/>
+    <w:rsid w:val="00C40DB2"/>
+    <w:rPr>
+      <w:rFonts w:asciiTheme="majorHAnsi" w:eastAsiaTheme="majorEastAsia" w:hAnsiTheme="majorHAnsi" w:cstheme="majorBidi"/>
+      <w:color w:val="2F5496" w:themeColor="accent1" w:themeShade="BF"/>
+      <w:sz w:val="26"/>
+      <w:szCs w:val="26"/>
+    </w:rPr>
   </w:style>
 </w:styles>
 </file>

</xml_diff>

<commit_message>
OPS: First draft of deliverables section
</commit_message>
<xml_diff>
--- a/OutlineProjectSpecification/OutlineProjectSpecification.docx
+++ b/OutlineProjectSpecification/OutlineProjectSpecification.docx
@@ -128,35 +128,103 @@
     </w:p>
     <w:p>
       <w:r>
-        <w:t>My project is to produce a system capable of producing real time holograms from a camera feed using the pepper’s ghost pyramid technique. The system is planned to be use</w:t>
-      </w:r>
-      <w:r>
-        <w:t>d at the Aberystwyth Science Week</w:t>
+        <w:t xml:space="preserve">My project is to </w:t>
+      </w:r>
+      <w:r>
+        <w:t>create a system to</w:t>
+      </w:r>
+      <w:r>
+        <w:t xml:space="preserve"> producing real time holograms from a camera feed using the pepper’s ghost pyramid technique. The system is </w:t>
+      </w:r>
+      <w:r>
+        <w:t>intended for u</w:t>
+      </w:r>
+      <w:r>
+        <w:t>se</w:t>
+      </w:r>
+      <w:r>
+        <w:t xml:space="preserve"> at the Aberystwyth Science Week</w:t>
       </w:r>
       <w:r>
         <w:t xml:space="preserve"> </w:t>
       </w:r>
       <w:r>
-        <w:t>next year, but a prototype has the</w:t>
-      </w:r>
-      <w:r>
-        <w:t xml:space="preserve"> potential to be displayed at this year’s event held in mid-March.</w:t>
-      </w:r>
-      <w:r>
-        <w:t xml:space="preserve"> The hope is to use this project to highlight an interesting technique originally used in stage and theatre productions and show how computer science can adapt this to make an impactful visual display.</w:t>
-      </w:r>
-    </w:p>
-    <w:p>
-      <w:r>
-        <w:t xml:space="preserve">The system will take real-time data captured from one, or multiple, cameras, </w:t>
-      </w:r>
-      <w:r>
-        <w:t>from a staging area which will consist of a black background and appropriate lighting to illuminate the subject. The video feed will then be processed to ensure that the background is black as due to lighting it is likely to be grey and then the feed will be displayed to a large monitor to work with a ghost pyramid of appropriate size. The pyramid is square based, made of Perspex, clear acrylic, or similar and open ended at both the top and bottom. The pyramid is placed on the monitor and the videos reflect through each side of the pyramid creating an illusion of a hologram in the centre.</w:t>
-      </w:r>
-    </w:p>
-    <w:p>
-      <w:r>
-        <w:t xml:space="preserve">To make the demonstration more interactive for viewers, the display will also have an accompanying system that allows users to play a charades style game. This would display a topic to act out to the user in the stage and then others viewing the hologram would be able to guess what the activity being performed was. This would require a system capable of taking multiple different string inputs (guesses) from users simultaneously and feedback to the user if their guess is successful. </w:t>
+        <w:t xml:space="preserve">next year, but a prototype </w:t>
+      </w:r>
+      <w:r>
+        <w:t>could</w:t>
+      </w:r>
+      <w:r>
+        <w:t xml:space="preserve"> potential</w:t>
+      </w:r>
+      <w:r>
+        <w:t>ly</w:t>
+      </w:r>
+      <w:r>
+        <w:t xml:space="preserve"> be displayed at this year’s event held in mid-March.</w:t>
+      </w:r>
+      <w:r>
+        <w:t xml:space="preserve"> This</w:t>
+      </w:r>
+      <w:r>
+        <w:t xml:space="preserve"> project </w:t>
+      </w:r>
+      <w:r>
+        <w:t xml:space="preserve">should be a show case of the way </w:t>
+      </w:r>
+      <w:r>
+        <w:t xml:space="preserve">an interesting technique originally used in stage and theatre productions </w:t>
+      </w:r>
+      <w:r>
+        <w:t xml:space="preserve">can be adapted with </w:t>
+      </w:r>
+      <w:r>
+        <w:t>computer science</w:t>
+      </w:r>
+      <w:r>
+        <w:t xml:space="preserve"> </w:t>
+      </w:r>
+      <w:r>
+        <w:t>to make an impactful visual display.</w:t>
+      </w:r>
+    </w:p>
+    <w:p>
+      <w:r>
+        <w:t>The system will take real-time data captured</w:t>
+      </w:r>
+      <w:r>
+        <w:t xml:space="preserve"> from one, or multiple, cameras</w:t>
+      </w:r>
+      <w:r>
+        <w:t xml:space="preserve"> </w:t>
+      </w:r>
+      <w:r>
+        <w:t>from a staging area which will consist of a black background and appropriate lighting to illuminate the subject. The video feed will then be processed to ensure that the background is black</w:t>
+      </w:r>
+      <w:r>
+        <w:t>,</w:t>
+      </w:r>
+      <w:r>
+        <w:t xml:space="preserve"> as due to lighting it is likely to be grey</w:t>
+      </w:r>
+      <w:r>
+        <w:t>,</w:t>
+      </w:r>
+      <w:r>
+        <w:t xml:space="preserve"> and then the feed will be displayed to a large monitor to work with a ghost pyramid of appropriate size. The pyramid is square based, made of Perspex, clear acrylic, or similar and open ended at both the top and bottom. The pyramid is placed on the monitor and the videos reflect through each side of the pyramid creating an illusion of a hologram in the centre.</w:t>
+      </w:r>
+    </w:p>
+    <w:p>
+      <w:r>
+        <w:t>To make the demonstration more interactive, the display will have an accompanying system that allows users to play a charades style game. This would display a topic to act out to the user in the stage and then others viewing the hologram would be able to guess what the activity being performed was. This would require a system capable of taking multiple different string inputs (guesses) from users simultaneously and feed</w:t>
+      </w:r>
+      <w:r>
+        <w:t xml:space="preserve">ing </w:t>
+      </w:r>
+      <w:bookmarkStart w:id="0" w:name="_GoBack"/>
+      <w:bookmarkEnd w:id="0"/>
+      <w:r>
+        <w:t xml:space="preserve">back to the user if their guess is successful. </w:t>
       </w:r>
     </w:p>
     <w:p>
@@ -215,23 +283,35 @@
         <w:pStyle w:val="Heading2"/>
       </w:pPr>
       <w:r>
+        <w:t>Main tasks</w:t>
+      </w:r>
+    </w:p>
+    <w:p>
+      <w:r>
+        <w:t xml:space="preserve">The main tasks for the project are separable into </w:t>
+      </w:r>
+      <w:r>
+        <w:t>3</w:t>
+      </w:r>
+      <w:r>
+        <w:t xml:space="preserve"> major categories</w:t>
+      </w:r>
+      <w:r>
+        <w:t xml:space="preserve"> which will all output deliverables</w:t>
+      </w:r>
+      <w:r>
+        <w:t>:</w:t>
+      </w:r>
+      <w:r>
+        <w:t xml:space="preserve"> </w:t>
+      </w:r>
+      <w:r>
+        <w:t xml:space="preserve">scene and hardware, image processing and display and the charades game. </w:t>
+      </w:r>
+    </w:p>
+    <w:p>
+      <w:r>
         <w:lastRenderedPageBreak/>
-        <w:t>Main tasks</w:t>
-      </w:r>
-    </w:p>
-    <w:p>
-      <w:r>
-        <w:t>The main tasks for the project are separable into 3 major categories</w:t>
-      </w:r>
-      <w:r>
-        <w:t xml:space="preserve"> which will all output deliverables</w:t>
-      </w:r>
-      <w:r>
-        <w:t xml:space="preserve">: scene and hardware, image processing and display and the charades game. </w:t>
-      </w:r>
-    </w:p>
-    <w:p>
-      <w:r>
         <w:t xml:space="preserve">As mentioned in the description, a staging area will be required for users to stand in. This will require thought regarding lighting, background as well as camera position to enable the system to work. Furthermore, the hardware such as the camera, machine to performing the processing and </w:t>
       </w:r>
       <w:r>
@@ -270,128 +350,150 @@
       <w:r>
         <w:t xml:space="preserve">ll consider how users will interact with the system (specifically focussing on the audience), the platform for the system (most likely an android application or simple web interface) and how the messages (guesses from users) are sent around the system. I intend to continue using FDD, TDD and CI for this stage of the project. </w:t>
       </w:r>
-      <w:bookmarkStart w:id="0" w:name="_GoBack"/>
-      <w:bookmarkEnd w:id="0"/>
-      <w:r>
-        <w:br w:type="page"/>
-      </w:r>
     </w:p>
     <w:p>
       <w:pPr>
         <w:pStyle w:val="Heading1"/>
       </w:pPr>
       <w:r>
-        <w:lastRenderedPageBreak/>
         <w:t>Project Deliverables</w:t>
       </w:r>
     </w:p>
     <w:p>
-      <w:pPr>
-        <w:pStyle w:val="ListParagraph"/>
-        <w:numPr>
-          <w:ilvl w:val="0"/>
-          <w:numId w:val="6"/>
-        </w:numPr>
-      </w:pPr>
-      <w:r>
-        <w:t>List all the key outputs that you expect to produce during the project.</w:t>
-      </w:r>
-    </w:p>
-    <w:p>
-      <w:pPr>
-        <w:pStyle w:val="ListParagraph"/>
-        <w:numPr>
-          <w:ilvl w:val="0"/>
-          <w:numId w:val="6"/>
-        </w:numPr>
-      </w:pPr>
-      <w:r>
-        <w:t>This should normally include (but not limited to):</w:t>
-      </w:r>
-    </w:p>
-    <w:p>
-      <w:pPr>
-        <w:pStyle w:val="ListParagraph"/>
-        <w:numPr>
-          <w:ilvl w:val="1"/>
-          <w:numId w:val="6"/>
-        </w:numPr>
-      </w:pPr>
-      <w:r>
-        <w:t>Specified items of working software</w:t>
-      </w:r>
-    </w:p>
-    <w:p>
-      <w:pPr>
-        <w:pStyle w:val="ListParagraph"/>
-        <w:numPr>
-          <w:ilvl w:val="1"/>
-          <w:numId w:val="6"/>
-        </w:numPr>
-      </w:pPr>
-      <w:r>
-        <w:t>Any reviews (of technology etc...) that you see as of fundamental importance to the project</w:t>
-      </w:r>
-    </w:p>
-    <w:p>
-      <w:pPr>
-        <w:pStyle w:val="ListParagraph"/>
-        <w:numPr>
-          <w:ilvl w:val="1"/>
-          <w:numId w:val="6"/>
-        </w:numPr>
-      </w:pPr>
-      <w:r>
-        <w:t>Documentation for requirements, design and testing</w:t>
-      </w:r>
-    </w:p>
-    <w:p>
-      <w:pPr>
-        <w:pStyle w:val="ListParagraph"/>
-        <w:numPr>
-          <w:ilvl w:val="1"/>
-          <w:numId w:val="6"/>
-        </w:numPr>
-      </w:pPr>
-      <w:r>
-        <w:t>The final report.</w:t>
-      </w:r>
-    </w:p>
-    <w:p>
-      <w:pPr>
-        <w:pStyle w:val="ListParagraph"/>
-        <w:numPr>
-          <w:ilvl w:val="0"/>
-          <w:numId w:val="6"/>
-        </w:numPr>
-      </w:pPr>
-      <w:r>
-        <w:t>Explain these items and highlight when they will be produced</w:t>
-      </w:r>
-    </w:p>
-    <w:p>
-      <w:pPr>
-        <w:pStyle w:val="ListParagraph"/>
-        <w:numPr>
-          <w:ilvl w:val="0"/>
-          <w:numId w:val="6"/>
-        </w:numPr>
-      </w:pPr>
-      <w:r>
-        <w:t>Consider your process</w:t>
-      </w:r>
-    </w:p>
-    <w:p>
-      <w:pPr>
-        <w:rPr>
-          <w:rFonts w:asciiTheme="majorHAnsi" w:eastAsiaTheme="majorEastAsia" w:hAnsiTheme="majorHAnsi" w:cstheme="majorBidi"/>
-          <w:color w:val="2F5496" w:themeColor="accent1" w:themeShade="BF"/>
-          <w:sz w:val="32"/>
-          <w:szCs w:val="32"/>
-        </w:rPr>
-      </w:pPr>
-      <w:r>
-        <w:br w:type="page"/>
+      <w:r>
+        <w:rPr>
+          <w:b/>
+        </w:rPr>
+        <w:t>Design</w:t>
+      </w:r>
+      <w:r>
+        <w:rPr>
+          <w:b/>
+        </w:rPr>
+        <w:t xml:space="preserve">: </w:t>
+      </w:r>
+      <w:r>
+        <w:t xml:space="preserve">I plan to produce an overall model of the system </w:t>
+      </w:r>
+      <w:r>
+        <w:t xml:space="preserve">and a full feature list </w:t>
+      </w:r>
+      <w:r>
+        <w:t xml:space="preserve">as part of the adaptive FDD methodology I wish to use. This will most likely be comprised of various UML diagrams to build up a </w:t>
+      </w:r>
+      <w:r>
+        <w:t>view of the components of the system architecture. Due to the various parts of the system, my initial thought is to use a component diagram and use case for the most abstracted view and then and activity diagrams and class/object diagrams where appropriate for internal parts of the system.</w:t>
+      </w:r>
+      <w:r>
+        <w:br/>
+      </w:r>
+      <w:r>
+        <w:rPr>
+          <w:b/>
+        </w:rPr>
+        <w:t>Produced by:</w:t>
+      </w:r>
+      <w:r>
+        <w:t xml:space="preserve"> </w:t>
+      </w:r>
+    </w:p>
+    <w:p>
+      <w:r>
+        <w:rPr>
+          <w:b/>
+        </w:rPr>
+        <w:t>Staging area</w:t>
+      </w:r>
+      <w:r>
+        <w:rPr>
+          <w:b/>
+        </w:rPr>
+        <w:t xml:space="preserve">: </w:t>
+      </w:r>
+      <w:r>
+        <w:t>A technical design for the staging area set up will be provided. During the project the staging area will also be produced for use in the final presentation.</w:t>
+      </w:r>
+      <w:r>
+        <w:br/>
+      </w:r>
+      <w:r>
+        <w:rPr>
+          <w:b/>
+        </w:rPr>
+        <w:t>Produced by</w:t>
+      </w:r>
+      <w:r>
+        <w:t>: (Design) / (Implementation)</w:t>
+      </w:r>
+    </w:p>
+    <w:p>
+      <w:r>
+        <w:rPr>
+          <w:b/>
+        </w:rPr>
+        <w:t xml:space="preserve">Software </w:t>
+      </w:r>
+      <w:r>
+        <w:rPr>
+          <w:b/>
+        </w:rPr>
+        <w:t>and prototype</w:t>
+      </w:r>
+      <w:r>
+        <w:rPr>
+          <w:b/>
+        </w:rPr>
+        <w:t xml:space="preserve">: </w:t>
+      </w:r>
+      <w:r>
+        <w:t xml:space="preserve">As mentioned, a prototype (not including the charades game) will be produced earlier in the project and this will form the base of the final full system. </w:t>
+      </w:r>
+      <w:r>
+        <w:t>The full software system containing functionality to perform</w:t>
+      </w:r>
+      <w:r>
+        <w:t xml:space="preserve"> video feed processing and a charades style game will be included. This will also come with a full test suite to ensure correct program functionality.</w:t>
+      </w:r>
+      <w:r>
+        <w:br/>
+      </w:r>
+      <w:r>
+        <w:rPr>
+          <w:b/>
+        </w:rPr>
+        <w:t>Produced by</w:t>
+      </w:r>
+      <w:r>
+        <w:t>: (Prototype) / (Full system)</w:t>
+      </w:r>
+    </w:p>
+    <w:p>
+      <w:r>
+        <w:rPr>
+          <w:b/>
+        </w:rPr>
+        <w:t>Documentation</w:t>
+      </w:r>
+      <w:r>
+        <w:rPr>
+          <w:b/>
+        </w:rPr>
+        <w:t xml:space="preserve">: </w:t>
+      </w:r>
+      <w:r>
+        <w:t>Software</w:t>
+      </w:r>
+      <w:r>
+        <w:t xml:space="preserve"> documentation as well as the final technical report will be produced. The software documentation will be created alongside the code and will aid the understanding of anyone reading the code. The technical report will be delivered at the end of the project and will most likely include a technical study to summarise the research undertaken to explain the pepper’s ghost effect.</w:t>
+      </w:r>
+      <w:r>
+        <w:br/>
+      </w:r>
+      <w:r>
+        <w:rPr>
+          <w:b/>
+        </w:rPr>
+        <w:t xml:space="preserve">Produced by: </w:t>
       </w:r>
     </w:p>
     <w:p>
@@ -399,7 +501,6 @@
         <w:pStyle w:val="Heading1"/>
       </w:pPr>
       <w:r>
-        <w:lastRenderedPageBreak/>
         <w:t>Bibliography</w:t>
       </w:r>
     </w:p>
@@ -479,7 +580,7 @@
         <w:noProof/>
         <w:color w:val="4472C4" w:themeColor="accent1"/>
       </w:rPr>
-      <w:t>5</w:t>
+      <w:t>3</w:t>
     </w:r>
     <w:r>
       <w:rPr>

</xml_diff>

<commit_message>
OPS: Add dates to deliverables, spell check and grammar corrections
</commit_message>
<xml_diff>
--- a/OutlineProjectSpecification/OutlineProjectSpecification.docx
+++ b/OutlineProjectSpecification/OutlineProjectSpecification.docx
@@ -134,7 +134,22 @@
         <w:t>create a system to</w:t>
       </w:r>
       <w:r>
-        <w:t xml:space="preserve"> producing real time holograms from a camera feed using the pepper’s ghost pyramid technique. The system is </w:t>
+        <w:t xml:space="preserve"> produce</w:t>
+      </w:r>
+      <w:r>
+        <w:t xml:space="preserve"> real time holograms from a camera feed</w:t>
+      </w:r>
+      <w:r>
+        <w:t>,</w:t>
+      </w:r>
+      <w:r>
+        <w:t xml:space="preserve"> using the </w:t>
+      </w:r>
+      <w:r>
+        <w:t>P</w:t>
+      </w:r>
+      <w:r>
+        <w:t xml:space="preserve">epper’s ghost pyramid technique. The system is </w:t>
       </w:r>
       <w:r>
         <w:t>intended for u</w:t>
@@ -149,7 +164,13 @@
         <w:t xml:space="preserve"> </w:t>
       </w:r>
       <w:r>
-        <w:t xml:space="preserve">next year, but a prototype </w:t>
+        <w:t>next year,</w:t>
+      </w:r>
+      <w:r>
+        <w:t xml:space="preserve"> however, </w:t>
+      </w:r>
+      <w:r>
+        <w:t xml:space="preserve">a prototype </w:t>
       </w:r>
       <w:r>
         <w:t>could</w:t>
@@ -170,15 +191,45 @@
         <w:t xml:space="preserve"> project </w:t>
       </w:r>
       <w:r>
-        <w:t xml:space="preserve">should be a show case of the way </w:t>
-      </w:r>
-      <w:r>
-        <w:t xml:space="preserve">an interesting technique originally used in stage and theatre productions </w:t>
+        <w:t>is intended to</w:t>
+      </w:r>
+      <w:r>
+        <w:t xml:space="preserve"> show case </w:t>
+      </w:r>
+      <w:r>
+        <w:t>a</w:t>
+      </w:r>
+      <w:r>
+        <w:t xml:space="preserve"> </w:t>
+      </w:r>
+      <w:r>
+        <w:t>t</w:t>
+      </w:r>
+      <w:r>
+        <w:t>echnique</w:t>
+      </w:r>
+      <w:r>
+        <w:t>,</w:t>
+      </w:r>
+      <w:r>
+        <w:t xml:space="preserve"> originally used in stage and theatre productions</w:t>
+      </w:r>
+      <w:r>
+        <w:t>,</w:t>
+      </w:r>
+      <w:r>
+        <w:t xml:space="preserve"> </w:t>
+      </w:r>
+      <w:r>
+        <w:t xml:space="preserve">and how it </w:t>
       </w:r>
       <w:r>
         <w:t xml:space="preserve">can be adapted with </w:t>
       </w:r>
       <w:r>
+        <w:t xml:space="preserve">the aid of </w:t>
+      </w:r>
+      <w:r>
         <w:t>computer science</w:t>
       </w:r>
       <w:r>
@@ -211,20 +262,514 @@
         <w:t>,</w:t>
       </w:r>
       <w:r>
-        <w:t xml:space="preserve"> and then the feed will be displayed to a large monitor to work with a ghost pyramid of appropriate size. The pyramid is square based, made of Perspex, clear acrylic, or similar and open ended at both the top and bottom. The pyramid is placed on the monitor and the videos reflect through each side of the pyramid creating an illusion of a hologram in the centre.</w:t>
-      </w:r>
-    </w:p>
-    <w:p>
-      <w:r>
-        <w:t>To make the demonstration more interactive, the display will have an accompanying system that allows users to play a charades style game. This would display a topic to act out to the user in the stage and then others viewing the hologram would be able to guess what the activity being performed was. This would require a system capable of taking multiple different string inputs (guesses) from users simultaneously and feed</w:t>
+        <w:t xml:space="preserve"> and the feed will</w:t>
+      </w:r>
+      <w:r>
+        <w:t xml:space="preserve"> then</w:t>
+      </w:r>
+      <w:r>
+        <w:t xml:space="preserve"> be displayed </w:t>
+      </w:r>
+      <w:r>
+        <w:t>on</w:t>
+      </w:r>
+      <w:r>
+        <w:t xml:space="preserve"> a large monitor to work with a ghost pyramid of appropriate size. The pyramid is square based,</w:t>
+      </w:r>
+      <w:r>
+        <w:t xml:space="preserve"> made of Perspex, clear acrylic </w:t>
+      </w:r>
+      <w:r>
+        <w:t>or similar</w:t>
+      </w:r>
+      <w:r>
+        <w:t>,</w:t>
+      </w:r>
+      <w:r>
+        <w:t xml:space="preserve"> and open ended at both top and bottom. The pyramid is placed on the monitor and the videos reflect through each side of the pyramid creating an illusion of a hologram in the centre.</w:t>
+      </w:r>
+    </w:p>
+    <w:p>
+      <w:r>
+        <w:t xml:space="preserve">To make the </w:t>
+      </w:r>
+      <w:r>
+        <w:t xml:space="preserve">final </w:t>
+      </w:r>
+      <w:r>
+        <w:t xml:space="preserve">demonstration more interactive, the display will have an accompanying system that allows users to play a charades style game. This would display a topic </w:t>
+      </w:r>
+      <w:r>
+        <w:t>for the user to act out in the stage</w:t>
+      </w:r>
+      <w:r>
+        <w:t xml:space="preserve"> </w:t>
+      </w:r>
+      <w:r>
+        <w:t xml:space="preserve">area </w:t>
+      </w:r>
+      <w:r>
+        <w:t>and then others viewing the hologram would be able to guess the activity being performed. This would require a system capable of taking multiple different string inputs (guesses) from users simultaneously</w:t>
+      </w:r>
+      <w:r>
+        <w:t>,</w:t>
+      </w:r>
+      <w:r>
+        <w:t xml:space="preserve"> and feed</w:t>
       </w:r>
       <w:r>
         <w:t xml:space="preserve">ing </w:t>
       </w:r>
-      <w:bookmarkStart w:id="0" w:name="_GoBack"/>
-      <w:bookmarkEnd w:id="0"/>
       <w:r>
         <w:t xml:space="preserve">back to the user if their guess is successful. </w:t>
+      </w:r>
+    </w:p>
+    <w:p>
+      <w:r>
+        <w:t xml:space="preserve">Additionally, as a further extension </w:t>
+      </w:r>
+      <w:r>
+        <w:t>of</w:t>
+      </w:r>
+      <w:r>
+        <w:t xml:space="preserve"> the project I would like to investigate the use of multiple cameras to build a 3D object as opposed to several 2D images viewable from each side of the pyramid. This would be </w:t>
+      </w:r>
+      <w:r>
+        <w:t>carried out</w:t>
+      </w:r>
+      <w:r>
+        <w:t xml:space="preserve"> at the end of the project and </w:t>
+      </w:r>
+      <w:r>
+        <w:t>would be preceded by</w:t>
+      </w:r>
+      <w:r>
+        <w:t xml:space="preserve"> </w:t>
+      </w:r>
+      <w:r>
+        <w:t>a</w:t>
+      </w:r>
+      <w:r>
+        <w:t xml:space="preserve"> feasibility</w:t>
+      </w:r>
+      <w:r>
+        <w:t xml:space="preserve"> study</w:t>
+      </w:r>
+      <w:r>
+        <w:t xml:space="preserve"> and </w:t>
+      </w:r>
+      <w:r>
+        <w:t xml:space="preserve">an assessment of </w:t>
+      </w:r>
+      <w:r>
+        <w:t>suitability for the specific application</w:t>
+      </w:r>
+      <w:r>
+        <w:t>. The main reason for assessing the suitability is to ensure that value will be added by using a 3D object</w:t>
+      </w:r>
+      <w:r>
+        <w:t xml:space="preserve"> given the rules of the game.</w:t>
+      </w:r>
+    </w:p>
+    <w:p>
+      <w:pPr>
+        <w:pStyle w:val="Heading1"/>
+      </w:pPr>
+      <w:r>
+        <w:t>Proposed Tasks</w:t>
+      </w:r>
+    </w:p>
+    <w:p>
+      <w:pPr>
+        <w:pStyle w:val="Heading2"/>
+      </w:pPr>
+      <w:r>
+        <w:t>Research and spike solutions</w:t>
+      </w:r>
+    </w:p>
+    <w:p>
+      <w:r>
+        <w:t>I have already begun research</w:t>
+      </w:r>
+      <w:r>
+        <w:t xml:space="preserve"> into</w:t>
+      </w:r>
+      <w:r>
+        <w:t xml:space="preserve"> </w:t>
+      </w:r>
+      <w:r>
+        <w:t>how to create</w:t>
+      </w:r>
+      <w:r>
+        <w:t xml:space="preserve"> video feeds that work with the </w:t>
+      </w:r>
+      <w:r>
+        <w:t>P</w:t>
+      </w:r>
+      <w:r>
+        <w:t>epper</w:t>
+      </w:r>
+      <w:r>
+        <w:t xml:space="preserve">’s ghost pyramid, however, </w:t>
+      </w:r>
+      <w:r>
+        <w:t>addition</w:t>
+      </w:r>
+      <w:r>
+        <w:t xml:space="preserve">al research </w:t>
+      </w:r>
+      <w:r>
+        <w:t xml:space="preserve">will be required </w:t>
+      </w:r>
+      <w:r>
+        <w:t>to implement</w:t>
+      </w:r>
+      <w:r>
+        <w:t xml:space="preserve"> the more complex features</w:t>
+      </w:r>
+      <w:r>
+        <w:t>. For the core system</w:t>
+      </w:r>
+      <w:r>
+        <w:t>, research</w:t>
+      </w:r>
+      <w:r>
+        <w:t xml:space="preserve"> will be carried out</w:t>
+      </w:r>
+      <w:r>
+        <w:t xml:space="preserve"> </w:t>
+      </w:r>
+      <w:r>
+        <w:t xml:space="preserve">into </w:t>
+      </w:r>
+      <w:r>
+        <w:t xml:space="preserve">the best ways to separate the background and foreground of the </w:t>
+      </w:r>
+      <w:r>
+        <w:t>video,</w:t>
+      </w:r>
+      <w:r>
+        <w:t xml:space="preserve"> to enable background </w:t>
+      </w:r>
+      <w:r>
+        <w:t>subtraction</w:t>
+      </w:r>
+      <w:r>
+        <w:t>.</w:t>
+      </w:r>
+    </w:p>
+    <w:p>
+      <w:r>
+        <w:t>I plan to use OpenCV and python to implement the corrections required for the video feed. Whilst I have a work</w:t>
+      </w:r>
+      <w:r>
+        <w:t>ing</w:t>
+      </w:r>
+      <w:r>
+        <w:t xml:space="preserve"> proficiency in python, I have not used the OpenCV module in detail. I plan to begin working on a spike solution to </w:t>
+      </w:r>
+      <w:r>
+        <w:t xml:space="preserve">test how I can obtain and </w:t>
+      </w:r>
+      <w:r>
+        <w:t xml:space="preserve">load a video feed </w:t>
+      </w:r>
+      <w:r>
+        <w:t>to</w:t>
+      </w:r>
+      <w:r>
+        <w:t xml:space="preserve"> process it.  Some examples</w:t>
+      </w:r>
+      <w:r>
+        <w:t xml:space="preserve">, such as a script for edge detection, </w:t>
+      </w:r>
+      <w:r>
+        <w:t>were provided in the CS34110 Computer Vision module</w:t>
+      </w:r>
+      <w:r>
+        <w:t xml:space="preserve"> and these could be studied to improve my understanding of OpenCV</w:t>
+      </w:r>
+      <w:r>
+        <w:t xml:space="preserve">. Furthermore, research </w:t>
+      </w:r>
+      <w:r>
+        <w:t xml:space="preserve">is required into </w:t>
+      </w:r>
+      <w:r>
+        <w:t>how to gain real-time images from an ex</w:t>
+      </w:r>
+      <w:r>
+        <w:t>ternal camera and for this, knowledge of the camera being used should be obtained.</w:t>
+      </w:r>
+    </w:p>
+    <w:p>
+      <w:r>
+        <w:br w:type="page"/>
+      </w:r>
+    </w:p>
+    <w:p>
+      <w:pPr>
+        <w:pStyle w:val="Heading2"/>
+      </w:pPr>
+      <w:r>
+        <w:lastRenderedPageBreak/>
+        <w:t>Main tasks</w:t>
+      </w:r>
+    </w:p>
+    <w:p>
+      <w:pPr>
+        <w:pStyle w:val="Heading3"/>
+        <w:rPr>
+          <w:rStyle w:val="Heading3Char"/>
+        </w:rPr>
+      </w:pPr>
+      <w:r>
+        <w:rPr>
+          <w:rStyle w:val="Heading3Char"/>
+        </w:rPr>
+        <w:t>S</w:t>
+      </w:r>
+      <w:r>
+        <w:rPr>
+          <w:rStyle w:val="Heading3Char"/>
+        </w:rPr>
+        <w:t>cene and hardware</w:t>
+      </w:r>
+    </w:p>
+    <w:p>
+      <w:r>
+        <w:t>A</w:t>
+      </w:r>
+      <w:r>
+        <w:t xml:space="preserve"> staging area will be </w:t>
+      </w:r>
+      <w:r>
+        <w:t>needed</w:t>
+      </w:r>
+      <w:r>
+        <w:t xml:space="preserve"> for users to stand in. </w:t>
+      </w:r>
+      <w:r>
+        <w:t>This will require thought</w:t>
+      </w:r>
+      <w:r>
+        <w:t xml:space="preserve"> regarding lighting, </w:t>
+      </w:r>
+      <w:r>
+        <w:t>background,</w:t>
+      </w:r>
+      <w:r>
+        <w:t xml:space="preserve"> </w:t>
+      </w:r>
+      <w:r>
+        <w:t>and</w:t>
+      </w:r>
+      <w:r>
+        <w:t xml:space="preserve"> camera position</w:t>
+      </w:r>
+      <w:r>
+        <w:t xml:space="preserve"> </w:t>
+      </w:r>
+      <w:r>
+        <w:t>to enable the system to work</w:t>
+      </w:r>
+      <w:r>
+        <w:t xml:space="preserve"> correctly</w:t>
+      </w:r>
+      <w:r>
+        <w:t xml:space="preserve">. Furthermore, the hardware such as the camera, </w:t>
+      </w:r>
+      <w:r>
+        <w:t>the computing machine to perform</w:t>
+      </w:r>
+      <w:r>
+        <w:t xml:space="preserve"> the processing</w:t>
+      </w:r>
+      <w:r>
+        <w:t>,</w:t>
+      </w:r>
+      <w:r>
+        <w:t xml:space="preserve"> and </w:t>
+      </w:r>
+      <w:r>
+        <w:t xml:space="preserve">the display medium must be considered. </w:t>
+      </w:r>
+      <w:r>
+        <w:t>D</w:t>
+      </w:r>
+      <w:r>
+        <w:t xml:space="preserve">iscussion will be required to establish </w:t>
+      </w:r>
+      <w:r>
+        <w:t>resources currently available within the department</w:t>
+      </w:r>
+      <w:r>
+        <w:t xml:space="preserve">. </w:t>
+      </w:r>
+      <w:r>
+        <w:t>The hardware choices, and their justification, will be detailed in the design documentation.</w:t>
+      </w:r>
+    </w:p>
+    <w:p>
+      <w:pPr>
+        <w:pStyle w:val="Heading3"/>
+      </w:pPr>
+      <w:r>
+        <w:t>I</w:t>
+      </w:r>
+      <w:r>
+        <w:t>mage processing and display</w:t>
+      </w:r>
+    </w:p>
+    <w:p>
+      <w:r>
+        <w:t xml:space="preserve">I </w:t>
+      </w:r>
+      <w:r>
+        <w:t>propose</w:t>
+      </w:r>
+      <w:r>
+        <w:t xml:space="preserve"> to handle the image processing in OpenCV. I would like to take an adapted Feature Driven Development (FDD)</w:t>
+      </w:r>
+      <w:r>
+        <w:t xml:space="preserve"> </w:t>
+      </w:r>
+      <w:r>
+        <w:t>methodology</w:t>
+      </w:r>
+      <w:r>
+        <w:t xml:space="preserve"> where the system is built iteratively </w:t>
+      </w:r>
+      <w:r>
+        <w:t xml:space="preserve">by </w:t>
+      </w:r>
+      <w:r>
+        <w:t>feature using continuous integration</w:t>
+      </w:r>
+      <w:r>
+        <w:t xml:space="preserve"> (CI)</w:t>
+      </w:r>
+      <w:r>
+        <w:t xml:space="preserve">. As this project has the possibility of displaying a prototype </w:t>
+      </w:r>
+      <w:r>
+        <w:t>at</w:t>
+      </w:r>
+      <w:r>
+        <w:t xml:space="preserve"> the Aberystwyth Science week, a </w:t>
+      </w:r>
+      <w:r>
+        <w:t>CI strategy would suit it well.</w:t>
+      </w:r>
+      <w:r>
+        <w:t xml:space="preserve"> </w:t>
+      </w:r>
+      <w:r>
+        <w:t>F</w:t>
+      </w:r>
+      <w:r>
+        <w:t>urthermore</w:t>
+      </w:r>
+      <w:r>
+        <w:t>,</w:t>
+      </w:r>
+      <w:r>
+        <w:t xml:space="preserve"> FDD offers an appro</w:t>
+      </w:r>
+      <w:r>
+        <w:t xml:space="preserve">priate up front design for the system. </w:t>
+      </w:r>
+      <w:r>
+        <w:t xml:space="preserve">It is my intention to </w:t>
+      </w:r>
+      <w:r>
+        <w:t>use Test Driven Development (TDD)</w:t>
+      </w:r>
+      <w:r>
+        <w:t xml:space="preserve">, as </w:t>
+      </w:r>
+      <w:r>
+        <w:t>it great</w:t>
+      </w:r>
+      <w:r>
+        <w:t>ly</w:t>
+      </w:r>
+      <w:r>
+        <w:t xml:space="preserve"> </w:t>
+      </w:r>
+      <w:r>
+        <w:t>comple</w:t>
+      </w:r>
+      <w:r>
+        <w:t xml:space="preserve">ments CI and will pair well with FDD. </w:t>
+      </w:r>
+      <w:r>
+        <w:t>Due to the development scenario of the project</w:t>
+      </w:r>
+      <w:r>
+        <w:t>, certain</w:t>
+      </w:r>
+      <w:r>
+        <w:t xml:space="preserve"> </w:t>
+      </w:r>
+      <w:r>
+        <w:t>implications must be</w:t>
+      </w:r>
+      <w:r>
+        <w:t xml:space="preserve"> consider</w:t>
+      </w:r>
+      <w:r>
+        <w:t>ed</w:t>
+      </w:r>
+      <w:r>
+        <w:t xml:space="preserve"> </w:t>
+      </w:r>
+      <w:r>
+        <w:t>to adapt</w:t>
+      </w:r>
+      <w:r>
+        <w:t xml:space="preserve"> </w:t>
+      </w:r>
+      <w:r>
+        <w:t>FDD.</w:t>
+      </w:r>
+      <w:r>
+        <w:t xml:space="preserve"> </w:t>
+      </w:r>
+      <w:r>
+        <w:t>These</w:t>
+      </w:r>
+      <w:r>
+        <w:t xml:space="preserve"> include</w:t>
+      </w:r>
+      <w:r>
+        <w:t>,</w:t>
+      </w:r>
+      <w:r>
+        <w:t xml:space="preserve"> reduced contact with </w:t>
+      </w:r>
+      <w:r>
+        <w:t>the</w:t>
+      </w:r>
+      <w:r>
+        <w:t xml:space="preserve"> on-site customer as well as not having </w:t>
+      </w:r>
+      <w:r>
+        <w:t xml:space="preserve">development </w:t>
+      </w:r>
+      <w:r>
+        <w:t>teams</w:t>
+      </w:r>
+      <w:r>
+        <w:t xml:space="preserve"> when coding.</w:t>
+      </w:r>
+    </w:p>
+    <w:p>
+      <w:pPr>
+        <w:pStyle w:val="Heading3"/>
+      </w:pPr>
+      <w:r>
+        <w:t>The charades game</w:t>
       </w:r>
     </w:p>
     <w:p>
@@ -237,118 +782,28 @@
         </w:rPr>
       </w:pPr>
       <w:r>
-        <w:t xml:space="preserve">Additionally, as a further extension into the project I would like to investigate the use of multiple cameras to build up a 3D object as opposed to several 2D images viewable from each side of the pyramid. This would be investigated at the end of the project most likely and will start </w:t>
-      </w:r>
-      <w:r>
-        <w:t>with</w:t>
-      </w:r>
-      <w:r>
-        <w:t xml:space="preserve"> an investigation into both feasibility and suitability for the specific application</w:t>
-      </w:r>
-      <w:r>
-        <w:t>. The main reason for assessing the suitability is to ensure that value will be added by using a 3D object as I already have a concern that there is not much information to object from the back of someone when playing charades.</w:t>
-      </w:r>
-    </w:p>
-    <w:p>
-      <w:pPr>
-        <w:pStyle w:val="Heading1"/>
-      </w:pPr>
-      <w:r>
-        <w:t>Proposed Tasks</w:t>
-      </w:r>
-    </w:p>
-    <w:p>
-      <w:pPr>
-        <w:pStyle w:val="Heading2"/>
-      </w:pPr>
-      <w:r>
-        <w:t>Research and spike solutions</w:t>
-      </w:r>
-    </w:p>
-    <w:p>
-      <w:r>
-        <w:t>I have already begun some basic research into the creation of video feeds that work with the pepper ghost pyramid, but I will require some additional research to implement some of the more complex features that that I am considering. In the basic case, I will research the best ways in which to separate the background and foreground of the image to enable the background to be removed from the video. Initially I will consider the computer vision techniques that fall under background subtraction to do this and, based on their success, seek further research were required.</w:t>
-      </w:r>
-    </w:p>
-    <w:p>
-      <w:r>
-        <w:t xml:space="preserve">I plan to use OpenCV and python to implement the corrections required for the video feed. Whilst I have a work proficiency in python, I have not used the OpenCV module in detail. I plan to begin working on a spike solution to </w:t>
-      </w:r>
-      <w:r>
-        <w:t>test how I can obtain/load a video feed and process it.  Some examples (including edge detection and similar techniques that can be used for background subtraction) that can be adapted were provided in the CS34110 Computer Vision module. Furthermore, I must also research how to gain real-time images from an external camera. This may require some knowledge of what camera is being used.</w:t>
-      </w:r>
-    </w:p>
-    <w:p>
-      <w:pPr>
-        <w:pStyle w:val="Heading2"/>
-      </w:pPr>
-      <w:r>
-        <w:t>Main tasks</w:t>
-      </w:r>
-    </w:p>
-    <w:p>
-      <w:r>
-        <w:t xml:space="preserve">The main tasks for the project are separable into </w:t>
-      </w:r>
-      <w:r>
-        <w:t>3</w:t>
-      </w:r>
-      <w:r>
-        <w:t xml:space="preserve"> major categories</w:t>
-      </w:r>
-      <w:r>
-        <w:t xml:space="preserve"> which will all output deliverables</w:t>
-      </w:r>
-      <w:r>
-        <w:t>:</w:t>
-      </w:r>
-      <w:r>
-        <w:t xml:space="preserve"> </w:t>
-      </w:r>
-      <w:r>
-        <w:t xml:space="preserve">scene and hardware, image processing and display and the charades game. </w:t>
-      </w:r>
-    </w:p>
-    <w:p>
-      <w:r>
-        <w:lastRenderedPageBreak/>
-        <w:t xml:space="preserve">As mentioned in the description, a staging area will be required for users to stand in. This will require thought regarding lighting, background as well as camera position to enable the system to work. Furthermore, the hardware such as the camera, machine to performing the processing and </w:t>
-      </w:r>
-      <w:r>
-        <w:t xml:space="preserve">the display medium must be considered. Some discussion will most likely be required to establish what the department may already have available. </w:t>
-      </w:r>
-    </w:p>
-    <w:p>
-      <w:r>
-        <w:t>I wish to handle the image processing in OpenCV. I would like to take an adapted Feature Driven Development (FDD)</w:t>
-      </w:r>
-      <w:r>
-        <w:t xml:space="preserve"> approach to this where the system is built iteratively feature by feature using continuous integration. As this project has the possibility of displaying a prototype and the Aberystwyth Science week, then a continuous integration</w:t>
-      </w:r>
-      <w:r>
-        <w:t xml:space="preserve"> (CI)</w:t>
-      </w:r>
-      <w:r>
-        <w:t xml:space="preserve"> strategy would suit it well, furthermore FDD offers an appro</w:t>
-      </w:r>
-      <w:r>
-        <w:t>priate up front design for the system. I wish to also use Test Driven Development (TDD) as I feel it great compliments CI and will pair well with FDD. The consideration I must consider when adapting the methodology is the reduced contact with an on-site customer as well as not having teams. Whilst this is a large mitigation from the original methodology, I believe it should still work for the project.</w:t>
-      </w:r>
-    </w:p>
-    <w:p>
-      <w:pPr>
-        <w:rPr>
-          <w:rFonts w:asciiTheme="majorHAnsi" w:eastAsiaTheme="majorEastAsia" w:hAnsiTheme="majorHAnsi" w:cstheme="majorBidi"/>
-          <w:color w:val="2F5496" w:themeColor="accent1" w:themeShade="BF"/>
-          <w:sz w:val="32"/>
-          <w:szCs w:val="32"/>
-        </w:rPr>
-      </w:pPr>
-      <w:r>
-        <w:t>Finally, the charades game, which will most likely be developed as an extra feature to the original system, will require the use of several technologies. To implement this, I wi</w:t>
-      </w:r>
-      <w:r>
-        <w:t xml:space="preserve">ll consider how users will interact with the system (specifically focussing on the audience), the platform for the system (most likely an android application or simple web interface) and how the messages (guesses from users) are sent around the system. I intend to continue using FDD, TDD and CI for this stage of the project. </w:t>
+        <w:t>F</w:t>
+      </w:r>
+      <w:r>
+        <w:t>inally, the charades game</w:t>
+      </w:r>
+      <w:r>
+        <w:t>, will require the use of several technologies</w:t>
+      </w:r>
+      <w:r>
+        <w:t xml:space="preserve"> such as an android or simple web </w:t>
+      </w:r>
+      <w:r>
+        <w:t>application</w:t>
+      </w:r>
+      <w:r>
+        <w:t xml:space="preserve"> for the interface</w:t>
+      </w:r>
+      <w:r>
+        <w:t>, and a way to handle software communication between the actor in the staging area and the users play the game</w:t>
+      </w:r>
+      <w:r>
+        <w:t>. I intend to continue using FDD, TDD and CI for this stage of the project.</w:t>
       </w:r>
     </w:p>
     <w:p>
@@ -379,10 +834,46 @@
         <w:t xml:space="preserve">and a full feature list </w:t>
       </w:r>
       <w:r>
-        <w:t xml:space="preserve">as part of the adaptive FDD methodology I wish to use. This will most likely be comprised of various UML diagrams to build up a </w:t>
-      </w:r>
-      <w:r>
-        <w:t>view of the components of the system architecture. Due to the various parts of the system, my initial thought is to use a component diagram and use case for the most abstracted view and then and activity diagrams and class/object diagrams where appropriate for internal parts of the system.</w:t>
+        <w:t xml:space="preserve">as part of the adaptive FDD methodology I wish to use. This will be comprised of various UML diagrams to build up a </w:t>
+      </w:r>
+      <w:r>
+        <w:t>view of the components of the system architecture. Due to the various parts of the system, initial</w:t>
+      </w:r>
+      <w:r>
+        <w:t>ly</w:t>
+      </w:r>
+      <w:r>
+        <w:t xml:space="preserve"> </w:t>
+      </w:r>
+      <w:r>
+        <w:t>I will</w:t>
+      </w:r>
+      <w:r>
+        <w:t xml:space="preserve"> </w:t>
+      </w:r>
+      <w:r>
+        <w:t xml:space="preserve">produce use case and </w:t>
+      </w:r>
+      <w:r>
+        <w:t>component diagram</w:t>
+      </w:r>
+      <w:r>
+        <w:t>s for the highest levels of abstraction. A</w:t>
+      </w:r>
+      <w:r>
+        <w:t xml:space="preserve">ctivity diagrams and class/object diagrams </w:t>
+      </w:r>
+      <w:r>
+        <w:t>will be used where</w:t>
+      </w:r>
+      <w:r>
+        <w:t xml:space="preserve"> ap</w:t>
+      </w:r>
+      <w:r>
+        <w:t>propriate for internal parts</w:t>
+      </w:r>
+      <w:r>
+        <w:t xml:space="preserve"> of the system.</w:t>
       </w:r>
       <w:r>
         <w:br/>
@@ -396,6 +887,12 @@
       <w:r>
         <w:t xml:space="preserve"> </w:t>
       </w:r>
+      <w:r>
+        <w:t>20</w:t>
+      </w:r>
+      <w:r>
+        <w:t>.02.2017</w:t>
+      </w:r>
     </w:p>
     <w:p>
       <w:r>
@@ -411,7 +908,13 @@
         <w:t xml:space="preserve">: </w:t>
       </w:r>
       <w:r>
-        <w:t>A technical design for the staging area set up will be provided. During the project the staging area will also be produced for use in the final presentation.</w:t>
+        <w:t xml:space="preserve">A technical design for the staging area set up will be provided. During the project the staging area will also be </w:t>
+      </w:r>
+      <w:r>
+        <w:t>constructed</w:t>
+      </w:r>
+      <w:r>
+        <w:t xml:space="preserve"> for use in the final presentation.</w:t>
       </w:r>
       <w:r>
         <w:br/>
@@ -423,7 +926,48 @@
         <w:t>Produced by</w:t>
       </w:r>
       <w:r>
-        <w:t>: (Design) / (Implementation)</w:t>
+        <w:t xml:space="preserve">: </w:t>
+      </w:r>
+      <w:r>
+        <w:t>20</w:t>
+      </w:r>
+      <w:r>
+        <w:t xml:space="preserve">.02.2017(Design) </w:t>
+      </w:r>
+      <w:r>
+        <w:t>–</w:t>
+      </w:r>
+      <w:r>
+        <w:t xml:space="preserve"> </w:t>
+      </w:r>
+      <w:r>
+        <w:t>13.03.2017</w:t>
+      </w:r>
+      <w:r>
+        <w:t>(</w:t>
+      </w:r>
+      <w:r>
+        <w:t>basic</w:t>
+      </w:r>
+      <w:r>
+        <w:t xml:space="preserve"> i</w:t>
+      </w:r>
+      <w:r>
+        <w:t>mplementation)</w:t>
+      </w:r>
+      <w:r>
+        <w:t xml:space="preserve"> – 08.05.2017 (</w:t>
+      </w:r>
+      <w:r>
+        <w:t>full</w:t>
+      </w:r>
+      <w:r>
+        <w:t xml:space="preserve"> </w:t>
+      </w:r>
+      <w:bookmarkStart w:id="0" w:name="_GoBack"/>
+      <w:bookmarkEnd w:id="0"/>
+      <w:r>
+        <w:t>implementation)</w:t>
       </w:r>
     </w:p>
     <w:p>
@@ -449,10 +993,28 @@
         <w:t xml:space="preserve">As mentioned, a prototype (not including the charades game) will be produced earlier in the project and this will form the base of the final full system. </w:t>
       </w:r>
       <w:r>
-        <w:t>The full software system containing functionality to perform</w:t>
-      </w:r>
-      <w:r>
-        <w:t xml:space="preserve"> video feed processing and a charades style game will be included. This will also come with a full test suite to ensure correct program functionality.</w:t>
+        <w:t>The full software system</w:t>
+      </w:r>
+      <w:r>
+        <w:t>,</w:t>
+      </w:r>
+      <w:r>
+        <w:t xml:space="preserve"> containing functionality to perform</w:t>
+      </w:r>
+      <w:r>
+        <w:t xml:space="preserve"> video feed processing and a charades style game</w:t>
+      </w:r>
+      <w:r>
+        <w:t>,</w:t>
+      </w:r>
+      <w:r>
+        <w:t xml:space="preserve"> will be included. </w:t>
+      </w:r>
+      <w:r>
+        <w:t>The system</w:t>
+      </w:r>
+      <w:r>
+        <w:t xml:space="preserve"> will also come with a full test suite to ensure correct program functionality.</w:t>
       </w:r>
       <w:r>
         <w:br/>
@@ -464,7 +1026,43 @@
         <w:t>Produced by</w:t>
       </w:r>
       <w:r>
-        <w:t>: (Prototype) / (Full system)</w:t>
+        <w:t xml:space="preserve">: </w:t>
+      </w:r>
+      <w:r>
+        <w:t>13</w:t>
+      </w:r>
+      <w:r>
+        <w:t>.</w:t>
+      </w:r>
+      <w:r>
+        <w:t>03</w:t>
+      </w:r>
+      <w:r>
+        <w:t>.</w:t>
+      </w:r>
+      <w:r>
+        <w:t>2017</w:t>
+      </w:r>
+      <w:r>
+        <w:t xml:space="preserve"> </w:t>
+      </w:r>
+      <w:r>
+        <w:t xml:space="preserve">(Prototype) </w:t>
+      </w:r>
+      <w:r>
+        <w:t>–</w:t>
+      </w:r>
+      <w:r>
+        <w:t xml:space="preserve"> </w:t>
+      </w:r>
+      <w:r>
+        <w:t>08.05.2017</w:t>
+      </w:r>
+      <w:r>
+        <w:t xml:space="preserve"> </w:t>
+      </w:r>
+      <w:r>
+        <w:t>(Full system)</w:t>
       </w:r>
     </w:p>
     <w:p>
@@ -484,7 +1082,31 @@
         <w:t>Software</w:t>
       </w:r>
       <w:r>
-        <w:t xml:space="preserve"> documentation as well as the final technical report will be produced. The software documentation will be created alongside the code and will aid the understanding of anyone reading the code. The technical report will be delivered at the end of the project and will most likely include a technical study to summarise the research undertaken to explain the pepper’s ghost effect.</w:t>
+        <w:t xml:space="preserve"> documentation</w:t>
+      </w:r>
+      <w:r>
+        <w:t>,</w:t>
+      </w:r>
+      <w:r>
+        <w:t xml:space="preserve"> as well as the final technical report</w:t>
+      </w:r>
+      <w:r>
+        <w:t>,</w:t>
+      </w:r>
+      <w:r>
+        <w:t xml:space="preserve"> will be produced. The software documentation will be created alongside the code and will aid the understanding of </w:t>
+      </w:r>
+      <w:r>
+        <w:t>developers</w:t>
+      </w:r>
+      <w:r>
+        <w:t xml:space="preserve"> reading the code. The technical report will be delivered at the end of the project and will include a technical study to summarise the research undertaken to explain the </w:t>
+      </w:r>
+      <w:r>
+        <w:t>P</w:t>
+      </w:r>
+      <w:r>
+        <w:t>epper’s ghost effect.</w:t>
       </w:r>
       <w:r>
         <w:br/>
@@ -495,12 +1117,16 @@
         </w:rPr>
         <w:t xml:space="preserve">Produced by: </w:t>
       </w:r>
+      <w:r>
+        <w:t>08.05.2017</w:t>
+      </w:r>
     </w:p>
     <w:p>
       <w:pPr>
         <w:pStyle w:val="Heading1"/>
       </w:pPr>
       <w:r>
+        <w:lastRenderedPageBreak/>
         <w:t>Bibliography</w:t>
       </w:r>
     </w:p>
@@ -580,7 +1206,7 @@
         <w:noProof/>
         <w:color w:val="4472C4" w:themeColor="accent1"/>
       </w:rPr>
-      <w:t>3</w:t>
+      <w:t>4</w:t>
     </w:r>
     <w:r>
       <w:rPr>
@@ -1765,6 +2391,28 @@
       <w:szCs w:val="26"/>
     </w:rPr>
   </w:style>
+  <w:style w:type="paragraph" w:styleId="Heading3">
+    <w:name w:val="heading 3"/>
+    <w:basedOn w:val="Normal"/>
+    <w:next w:val="Normal"/>
+    <w:link w:val="Heading3Char"/>
+    <w:uiPriority w:val="9"/>
+    <w:unhideWhenUsed/>
+    <w:qFormat/>
+    <w:rsid w:val="001315DD"/>
+    <w:pPr>
+      <w:keepNext/>
+      <w:keepLines/>
+      <w:spacing w:before="40" w:after="0"/>
+      <w:outlineLvl w:val="2"/>
+    </w:pPr>
+    <w:rPr>
+      <w:rFonts w:asciiTheme="majorHAnsi" w:eastAsiaTheme="majorEastAsia" w:hAnsiTheme="majorHAnsi" w:cstheme="majorBidi"/>
+      <w:color w:val="1F3763" w:themeColor="accent1" w:themeShade="7F"/>
+      <w:sz w:val="24"/>
+      <w:szCs w:val="24"/>
+    </w:rPr>
+  </w:style>
   <w:style w:type="character" w:default="1" w:styleId="DefaultParagraphFont">
     <w:name w:val="Default Paragraph Font"/>
     <w:uiPriority w:val="1"/>
@@ -1927,6 +2575,19 @@
       <w:color w:val="2F5496" w:themeColor="accent1" w:themeShade="BF"/>
       <w:sz w:val="26"/>
       <w:szCs w:val="26"/>
+    </w:rPr>
+  </w:style>
+  <w:style w:type="character" w:customStyle="1" w:styleId="Heading3Char">
+    <w:name w:val="Heading 3 Char"/>
+    <w:basedOn w:val="DefaultParagraphFont"/>
+    <w:link w:val="Heading3"/>
+    <w:uiPriority w:val="9"/>
+    <w:rsid w:val="001315DD"/>
+    <w:rPr>
+      <w:rFonts w:asciiTheme="majorHAnsi" w:eastAsiaTheme="majorEastAsia" w:hAnsiTheme="majorHAnsi" w:cstheme="majorBidi"/>
+      <w:color w:val="1F3763" w:themeColor="accent1" w:themeShade="7F"/>
+      <w:sz w:val="24"/>
+      <w:szCs w:val="24"/>
     </w:rPr>
   </w:style>
 </w:styles>

</xml_diff>

<commit_message>
OPS: Apply word style template Refs #1
</commit_message>
<xml_diff>
--- a/OutlineProjectSpecification/OutlineProjectSpecification.docx
+++ b/OutlineProjectSpecification/OutlineProjectSpecification.docx
@@ -4,46 +4,37 @@
   <w:body>
     <w:p>
       <w:pPr>
-        <w:pStyle w:val="Title"/>
         <w:jc w:val="center"/>
-      </w:pPr>
-      <w:r>
-        <w:t>CS39440: Major Project</w:t>
-      </w:r>
+        <w:rPr>
+          <w:rFonts w:ascii="Calibri" w:hAnsi="Calibri" w:cs="Arial"/>
+          <w:b/>
+          <w:sz w:val="40"/>
+          <w:szCs w:val="40"/>
+          <w:lang w:val="en-US"/>
+        </w:rPr>
+      </w:pPr>
     </w:p>
     <w:p>
       <w:pPr>
-        <w:pStyle w:val="Title"/>
-        <w:jc w:val="center"/>
-      </w:pPr>
-      <w:r>
-        <w:t>Outline Project Specification</w:t>
-      </w:r>
-    </w:p>
-    <w:p/>
-    <w:p/>
-    <w:p>
-      <w:pPr>
         <w:jc w:val="center"/>
         <w:rPr>
-          <w:rStyle w:val="Strong"/>
-          <w:sz w:val="32"/>
+          <w:rFonts w:ascii="Calibri" w:hAnsi="Calibri" w:cs="Arial"/>
+          <w:b/>
+          <w:sz w:val="40"/>
+          <w:szCs w:val="40"/>
+          <w:lang w:val="en-US"/>
         </w:rPr>
       </w:pPr>
-      <w:r>
-        <w:rPr>
-          <w:rStyle w:val="Strong"/>
-          <w:sz w:val="32"/>
-        </w:rPr>
-        <w:t>Elliot Oram</w:t>
-      </w:r>
     </w:p>
     <w:p>
       <w:pPr>
         <w:jc w:val="center"/>
         <w:rPr>
-          <w:rStyle w:val="Strong"/>
-          <w:sz w:val="32"/>
+          <w:rFonts w:ascii="Calibri" w:hAnsi="Calibri" w:cs="Arial"/>
+          <w:b/>
+          <w:sz w:val="40"/>
+          <w:szCs w:val="40"/>
+          <w:lang w:val="en-US"/>
         </w:rPr>
       </w:pPr>
     </w:p>
@@ -51,51 +42,493 @@
       <w:pPr>
         <w:jc w:val="center"/>
         <w:rPr>
-          <w:rStyle w:val="Strong"/>
-          <w:sz w:val="32"/>
+          <w:rFonts w:ascii="Calibri" w:hAnsi="Calibri" w:cs="Arial"/>
+          <w:b/>
+          <w:sz w:val="40"/>
+          <w:szCs w:val="40"/>
+          <w:lang w:val="en-US"/>
         </w:rPr>
       </w:pPr>
+      <w:bookmarkStart w:id="0" w:name="_GoBack"/>
+      <w:bookmarkEnd w:id="0"/>
       <w:r>
         <w:rPr>
-          <w:rStyle w:val="Strong"/>
-          <w:sz w:val="32"/>
+          <w:rFonts w:ascii="Calibri" w:hAnsi="Calibri" w:cs="Arial"/>
+          <w:b/>
+          <w:sz w:val="40"/>
+          <w:szCs w:val="40"/>
+          <w:lang w:val="en-US"/>
         </w:rPr>
-        <w:t>130018522</w:t>
+        <w:t>Creating real-time holograms using the Pepper’s Ghost Pyramid technique</w:t>
       </w:r>
     </w:p>
     <w:p>
       <w:pPr>
-        <w:jc w:val="center"/>
         <w:rPr>
-          <w:rStyle w:val="Strong"/>
-          <w:sz w:val="32"/>
+          <w:rFonts w:ascii="Calibri" w:hAnsi="Calibri"/>
         </w:rPr>
       </w:pPr>
     </w:p>
     <w:p>
       <w:pPr>
-        <w:jc w:val="center"/>
         <w:rPr>
-          <w:rStyle w:val="Strong"/>
-          <w:sz w:val="32"/>
+          <w:rFonts w:ascii="Calibri" w:hAnsi="Calibri"/>
         </w:rPr>
       </w:pPr>
-      <w:hyperlink r:id="rId7" w:history="1">
-        <w:r>
-          <w:rPr>
-            <w:rStyle w:val="Hyperlink"/>
-            <w:sz w:val="32"/>
-          </w:rPr>
-          <w:t>Elo9@aber.ac.uk</w:t>
-        </w:r>
-      </w:hyperlink>
-      <w:r>
+    </w:p>
+    <w:p>
+      <w:pPr>
         <w:rPr>
-          <w:rStyle w:val="Strong"/>
-          <w:sz w:val="32"/>
+          <w:rFonts w:ascii="Calibri" w:hAnsi="Calibri"/>
+          <w:lang w:val="en-US"/>
         </w:rPr>
-        <w:t xml:space="preserve"> </w:t>
-      </w:r>
+      </w:pPr>
+    </w:p>
+    <w:tbl>
+      <w:tblPr>
+        <w:tblStyle w:val="TableGrid"/>
+        <w:tblW w:w="0" w:type="auto"/>
+        <w:tblBorders>
+          <w:left w:val="none" w:sz="0" w:space="0" w:color="auto"/>
+          <w:right w:val="none" w:sz="0" w:space="0" w:color="auto"/>
+          <w:insideH w:val="none" w:sz="0" w:space="0" w:color="auto"/>
+          <w:insideV w:val="none" w:sz="0" w:space="0" w:color="auto"/>
+        </w:tblBorders>
+        <w:tblLook w:val="04A0" w:firstRow="1" w:lastRow="0" w:firstColumn="1" w:lastColumn="0" w:noHBand="0" w:noVBand="1"/>
+      </w:tblPr>
+      <w:tblGrid>
+        <w:gridCol w:w="1951"/>
+        <w:gridCol w:w="6565"/>
+      </w:tblGrid>
+      <w:tr>
+        <w:tc>
+          <w:tcPr>
+            <w:tcW w:w="1951" w:type="dxa"/>
+            <w:vAlign w:val="center"/>
+          </w:tcPr>
+          <w:p>
+            <w:pPr>
+              <w:spacing w:before="40" w:after="40"/>
+              <w:rPr>
+                <w:rFonts w:ascii="Calibri" w:hAnsi="Calibri"/>
+              </w:rPr>
+            </w:pPr>
+            <w:r>
+              <w:rPr>
+                <w:rFonts w:ascii="Calibri" w:hAnsi="Calibri"/>
+              </w:rPr>
+              <w:t>Report Name</w:t>
+            </w:r>
+          </w:p>
+        </w:tc>
+        <w:tc>
+          <w:tcPr>
+            <w:tcW w:w="6565" w:type="dxa"/>
+            <w:vAlign w:val="center"/>
+          </w:tcPr>
+          <w:p>
+            <w:pPr>
+              <w:spacing w:before="40" w:after="40"/>
+              <w:rPr>
+                <w:rFonts w:ascii="Calibri" w:hAnsi="Calibri"/>
+              </w:rPr>
+            </w:pPr>
+            <w:r>
+              <w:rPr>
+                <w:rFonts w:ascii="Calibri" w:hAnsi="Calibri"/>
+              </w:rPr>
+              <w:t>Outline Project Specification</w:t>
+            </w:r>
+          </w:p>
+        </w:tc>
+      </w:tr>
+      <w:tr>
+        <w:tc>
+          <w:tcPr>
+            <w:tcW w:w="1951" w:type="dxa"/>
+            <w:vAlign w:val="center"/>
+          </w:tcPr>
+          <w:p>
+            <w:pPr>
+              <w:spacing w:before="40" w:after="40"/>
+              <w:rPr>
+                <w:rFonts w:ascii="Calibri" w:hAnsi="Calibri"/>
+              </w:rPr>
+            </w:pPr>
+            <w:r>
+              <w:rPr>
+                <w:rFonts w:ascii="Calibri" w:hAnsi="Calibri"/>
+              </w:rPr>
+              <w:t>Author (User Id)</w:t>
+            </w:r>
+          </w:p>
+        </w:tc>
+        <w:tc>
+          <w:tcPr>
+            <w:tcW w:w="6565" w:type="dxa"/>
+            <w:vAlign w:val="center"/>
+          </w:tcPr>
+          <w:p>
+            <w:pPr>
+              <w:spacing w:before="40" w:after="40"/>
+              <w:rPr>
+                <w:rFonts w:ascii="Calibri" w:hAnsi="Calibri"/>
+              </w:rPr>
+            </w:pPr>
+            <w:r>
+              <w:rPr>
+                <w:rFonts w:ascii="Calibri" w:hAnsi="Calibri"/>
+              </w:rPr>
+              <w:t>Elliot Oram</w:t>
+            </w:r>
+            <w:r>
+              <w:rPr>
+                <w:rFonts w:ascii="Calibri" w:hAnsi="Calibri"/>
+              </w:rPr>
+              <w:t xml:space="preserve"> (elo9@aber.ac.uk)</w:t>
+            </w:r>
+          </w:p>
+        </w:tc>
+      </w:tr>
+      <w:tr>
+        <w:tc>
+          <w:tcPr>
+            <w:tcW w:w="1951" w:type="dxa"/>
+            <w:vAlign w:val="center"/>
+          </w:tcPr>
+          <w:p>
+            <w:pPr>
+              <w:spacing w:before="40" w:after="40"/>
+              <w:rPr>
+                <w:rFonts w:ascii="Calibri" w:hAnsi="Calibri"/>
+              </w:rPr>
+            </w:pPr>
+            <w:r>
+              <w:rPr>
+                <w:rFonts w:ascii="Calibri" w:hAnsi="Calibri"/>
+              </w:rPr>
+              <w:t>Supervisor</w:t>
+            </w:r>
+          </w:p>
+        </w:tc>
+        <w:tc>
+          <w:tcPr>
+            <w:tcW w:w="6565" w:type="dxa"/>
+            <w:vAlign w:val="center"/>
+          </w:tcPr>
+          <w:p>
+            <w:pPr>
+              <w:spacing w:before="40" w:after="40"/>
+              <w:rPr>
+                <w:rFonts w:ascii="Calibri" w:hAnsi="Calibri"/>
+              </w:rPr>
+            </w:pPr>
+            <w:r>
+              <w:rPr>
+                <w:rFonts w:ascii="Calibri" w:hAnsi="Calibri"/>
+              </w:rPr>
+              <w:t>Dr. Helen Miles</w:t>
+            </w:r>
+            <w:r>
+              <w:rPr>
+                <w:rFonts w:ascii="Calibri" w:hAnsi="Calibri"/>
+              </w:rPr>
+              <w:t xml:space="preserve"> (hem23@aber.ac.uk)</w:t>
+            </w:r>
+          </w:p>
+        </w:tc>
+      </w:tr>
+      <w:tr>
+        <w:tc>
+          <w:tcPr>
+            <w:tcW w:w="1951" w:type="dxa"/>
+            <w:vAlign w:val="center"/>
+          </w:tcPr>
+          <w:p>
+            <w:pPr>
+              <w:spacing w:before="40" w:after="40"/>
+              <w:rPr>
+                <w:rFonts w:ascii="Calibri" w:hAnsi="Calibri"/>
+              </w:rPr>
+            </w:pPr>
+          </w:p>
+        </w:tc>
+        <w:tc>
+          <w:tcPr>
+            <w:tcW w:w="6565" w:type="dxa"/>
+            <w:vAlign w:val="center"/>
+          </w:tcPr>
+          <w:p>
+            <w:pPr>
+              <w:spacing w:before="40" w:after="40"/>
+              <w:rPr>
+                <w:rFonts w:ascii="Calibri" w:hAnsi="Calibri"/>
+              </w:rPr>
+            </w:pPr>
+          </w:p>
+        </w:tc>
+      </w:tr>
+      <w:tr>
+        <w:tc>
+          <w:tcPr>
+            <w:tcW w:w="1951" w:type="dxa"/>
+            <w:vAlign w:val="center"/>
+          </w:tcPr>
+          <w:p>
+            <w:pPr>
+              <w:spacing w:before="40" w:after="40"/>
+              <w:rPr>
+                <w:rFonts w:ascii="Calibri" w:hAnsi="Calibri"/>
+              </w:rPr>
+            </w:pPr>
+            <w:r>
+              <w:rPr>
+                <w:rFonts w:ascii="Calibri" w:hAnsi="Calibri"/>
+              </w:rPr>
+              <w:t>Module</w:t>
+            </w:r>
+          </w:p>
+        </w:tc>
+        <w:tc>
+          <w:tcPr>
+            <w:tcW w:w="6565" w:type="dxa"/>
+            <w:vAlign w:val="center"/>
+          </w:tcPr>
+          <w:p>
+            <w:pPr>
+              <w:spacing w:before="40" w:after="40"/>
+              <w:rPr>
+                <w:rFonts w:ascii="Calibri" w:hAnsi="Calibri"/>
+              </w:rPr>
+            </w:pPr>
+            <w:r>
+              <w:rPr>
+                <w:rFonts w:ascii="Calibri" w:hAnsi="Calibri"/>
+              </w:rPr>
+              <w:t>CS39440</w:t>
+            </w:r>
+          </w:p>
+        </w:tc>
+      </w:tr>
+      <w:tr>
+        <w:tc>
+          <w:tcPr>
+            <w:tcW w:w="1951" w:type="dxa"/>
+            <w:vAlign w:val="center"/>
+          </w:tcPr>
+          <w:p>
+            <w:pPr>
+              <w:spacing w:before="40" w:after="40"/>
+              <w:rPr>
+                <w:rFonts w:ascii="Calibri" w:hAnsi="Calibri"/>
+                <w:lang w:val="en-US"/>
+              </w:rPr>
+            </w:pPr>
+            <w:r>
+              <w:rPr>
+                <w:rFonts w:ascii="Calibri" w:hAnsi="Calibri"/>
+                <w:lang w:val="en-US"/>
+              </w:rPr>
+              <w:t>Degree Scheme</w:t>
+            </w:r>
+          </w:p>
+        </w:tc>
+        <w:tc>
+          <w:tcPr>
+            <w:tcW w:w="6565" w:type="dxa"/>
+            <w:vAlign w:val="center"/>
+          </w:tcPr>
+          <w:p>
+            <w:pPr>
+              <w:spacing w:before="40" w:after="40"/>
+              <w:rPr>
+                <w:rFonts w:ascii="Calibri" w:hAnsi="Calibri"/>
+              </w:rPr>
+            </w:pPr>
+            <w:r>
+              <w:rPr>
+                <w:rFonts w:ascii="Calibri" w:hAnsi="Calibri"/>
+              </w:rPr>
+              <w:t>G401</w:t>
+            </w:r>
+            <w:r>
+              <w:rPr>
+                <w:rFonts w:ascii="Calibri" w:hAnsi="Calibri"/>
+              </w:rPr>
+              <w:t xml:space="preserve"> (Computer Science)</w:t>
+            </w:r>
+          </w:p>
+        </w:tc>
+      </w:tr>
+      <w:tr>
+        <w:tc>
+          <w:tcPr>
+            <w:tcW w:w="1951" w:type="dxa"/>
+            <w:vAlign w:val="center"/>
+          </w:tcPr>
+          <w:p>
+            <w:pPr>
+              <w:spacing w:before="40" w:after="40"/>
+              <w:rPr>
+                <w:rFonts w:ascii="Calibri" w:hAnsi="Calibri"/>
+              </w:rPr>
+            </w:pPr>
+          </w:p>
+        </w:tc>
+        <w:tc>
+          <w:tcPr>
+            <w:tcW w:w="6565" w:type="dxa"/>
+            <w:vAlign w:val="center"/>
+          </w:tcPr>
+          <w:p>
+            <w:pPr>
+              <w:spacing w:before="40" w:after="40"/>
+              <w:rPr>
+                <w:rFonts w:ascii="Calibri" w:hAnsi="Calibri"/>
+              </w:rPr>
+            </w:pPr>
+          </w:p>
+        </w:tc>
+      </w:tr>
+      <w:tr>
+        <w:tc>
+          <w:tcPr>
+            <w:tcW w:w="1951" w:type="dxa"/>
+            <w:vAlign w:val="center"/>
+          </w:tcPr>
+          <w:p>
+            <w:pPr>
+              <w:spacing w:before="40" w:after="40"/>
+              <w:rPr>
+                <w:rFonts w:ascii="Calibri" w:hAnsi="Calibri"/>
+              </w:rPr>
+            </w:pPr>
+            <w:r>
+              <w:rPr>
+                <w:rFonts w:ascii="Calibri" w:hAnsi="Calibri"/>
+              </w:rPr>
+              <w:t>Date</w:t>
+            </w:r>
+          </w:p>
+        </w:tc>
+        <w:tc>
+          <w:tcPr>
+            <w:tcW w:w="6565" w:type="dxa"/>
+            <w:vAlign w:val="center"/>
+          </w:tcPr>
+          <w:p>
+            <w:pPr>
+              <w:spacing w:before="40" w:after="40"/>
+              <w:rPr>
+                <w:rFonts w:ascii="Calibri" w:hAnsi="Calibri"/>
+              </w:rPr>
+            </w:pPr>
+            <w:r>
+              <w:rPr>
+                <w:rFonts w:ascii="Calibri" w:hAnsi="Calibri"/>
+              </w:rPr>
+              <w:t>February 07</w:t>
+            </w:r>
+            <w:r>
+              <w:rPr>
+                <w:rFonts w:ascii="Calibri" w:hAnsi="Calibri"/>
+              </w:rPr>
+              <w:t>, 2016</w:t>
+            </w:r>
+          </w:p>
+        </w:tc>
+      </w:tr>
+      <w:tr>
+        <w:tc>
+          <w:tcPr>
+            <w:tcW w:w="1951" w:type="dxa"/>
+            <w:vAlign w:val="center"/>
+          </w:tcPr>
+          <w:p>
+            <w:pPr>
+              <w:spacing w:before="40" w:after="40"/>
+              <w:rPr>
+                <w:rFonts w:ascii="Calibri" w:hAnsi="Calibri"/>
+              </w:rPr>
+            </w:pPr>
+            <w:r>
+              <w:rPr>
+                <w:rFonts w:ascii="Calibri" w:hAnsi="Calibri"/>
+              </w:rPr>
+              <w:t>Revision</w:t>
+            </w:r>
+          </w:p>
+        </w:tc>
+        <w:tc>
+          <w:tcPr>
+            <w:tcW w:w="6565" w:type="dxa"/>
+            <w:vAlign w:val="center"/>
+          </w:tcPr>
+          <w:p>
+            <w:pPr>
+              <w:spacing w:before="40" w:after="40"/>
+              <w:rPr>
+                <w:rFonts w:ascii="Calibri" w:hAnsi="Calibri"/>
+              </w:rPr>
+            </w:pPr>
+            <w:r>
+              <w:rPr>
+                <w:rFonts w:ascii="Calibri" w:hAnsi="Calibri"/>
+              </w:rPr>
+              <w:t>0.1</w:t>
+            </w:r>
+          </w:p>
+        </w:tc>
+      </w:tr>
+      <w:tr>
+        <w:tc>
+          <w:tcPr>
+            <w:tcW w:w="1951" w:type="dxa"/>
+            <w:vAlign w:val="center"/>
+          </w:tcPr>
+          <w:p>
+            <w:pPr>
+              <w:spacing w:before="40" w:after="40"/>
+              <w:rPr>
+                <w:rFonts w:ascii="Calibri" w:hAnsi="Calibri"/>
+              </w:rPr>
+            </w:pPr>
+            <w:r>
+              <w:rPr>
+                <w:rFonts w:ascii="Calibri" w:hAnsi="Calibri"/>
+              </w:rPr>
+              <w:t>Status</w:t>
+            </w:r>
+          </w:p>
+        </w:tc>
+        <w:tc>
+          <w:tcPr>
+            <w:tcW w:w="6565" w:type="dxa"/>
+            <w:vAlign w:val="center"/>
+          </w:tcPr>
+          <w:p>
+            <w:pPr>
+              <w:spacing w:before="40" w:after="40"/>
+              <w:rPr>
+                <w:rFonts w:ascii="Calibri" w:hAnsi="Calibri"/>
+              </w:rPr>
+            </w:pPr>
+            <w:r>
+              <w:rPr>
+                <w:rFonts w:ascii="Calibri" w:hAnsi="Calibri"/>
+              </w:rPr>
+              <w:t>Draft</w:t>
+            </w:r>
+          </w:p>
+        </w:tc>
+      </w:tr>
+    </w:tbl>
+    <w:p>
+      <w:pPr>
+        <w:rPr>
+          <w:rFonts w:ascii="Calibri" w:hAnsi="Calibri"/>
+        </w:rPr>
+      </w:pPr>
     </w:p>
     <w:p>
       <w:pPr>
@@ -113,6 +546,10 @@
     <w:p>
       <w:pPr>
         <w:pStyle w:val="Heading1"/>
+        <w:numPr>
+          <w:ilvl w:val="0"/>
+          <w:numId w:val="9"/>
+        </w:numPr>
         <w:rPr>
           <w:bCs/>
         </w:rPr>
@@ -250,7 +687,13 @@
         <w:t xml:space="preserve"> </w:t>
       </w:r>
       <w:r>
-        <w:t>from a staging area which will consist of a black background and appropriate lighting to illuminate the subject. The video feed will then be processed to ensure that the background is black</w:t>
+        <w:t xml:space="preserve">from a staging area which will consist of a black background and appropriate lighting to illuminate the </w:t>
+      </w:r>
+      <w:r>
+        <w:t xml:space="preserve">subject </w:t>
+      </w:r>
+      <w:r>
+        <w:t>t. The video feed will then be processed to ensure that the background is black</w:t>
       </w:r>
       <w:r>
         <w:t>,</w:t>
@@ -374,6 +817,10 @@
     <w:p>
       <w:pPr>
         <w:pStyle w:val="Heading1"/>
+        <w:numPr>
+          <w:ilvl w:val="0"/>
+          <w:numId w:val="8"/>
+        </w:numPr>
       </w:pPr>
       <w:r>
         <w:t>Proposed Tasks</w:t>
@@ -384,6 +831,9 @@
         <w:pStyle w:val="Heading2"/>
       </w:pPr>
       <w:r>
+        <w:t xml:space="preserve">2.1 </w:t>
+      </w:r>
+      <w:r>
         <w:t>Research and spike solutions</w:t>
       </w:r>
     </w:p>
@@ -513,6 +963,9 @@
       </w:pPr>
       <w:r>
         <w:lastRenderedPageBreak/>
+        <w:t xml:space="preserve">2.2 </w:t>
+      </w:r>
+      <w:r>
         <w:t>Main tasks</w:t>
       </w:r>
     </w:p>
@@ -527,6 +980,12 @@
         <w:rPr>
           <w:rStyle w:val="Heading3Char"/>
         </w:rPr>
+        <w:t xml:space="preserve">2.2.1 </w:t>
+      </w:r>
+      <w:r>
+        <w:rPr>
+          <w:rStyle w:val="Heading3Char"/>
+        </w:rPr>
         <w:t>S</w:t>
       </w:r>
       <w:r>
@@ -615,10 +1074,10 @@
         <w:pStyle w:val="Heading3"/>
       </w:pPr>
       <w:r>
-        <w:t>I</w:t>
-      </w:r>
-      <w:r>
-        <w:t>mage processing and display</w:t>
+        <w:t xml:space="preserve">2.2.2 </w:t>
+      </w:r>
+      <w:r>
+        <w:t>Image processing and display</w:t>
       </w:r>
     </w:p>
     <w:p>
@@ -768,6 +1227,9 @@
       <w:pPr>
         <w:pStyle w:val="Heading3"/>
       </w:pPr>
+      <w:r>
+        <w:t xml:space="preserve">2.2.3 </w:t>
+      </w:r>
       <w:r>
         <w:t>The charades game</w:t>
       </w:r>
@@ -811,6 +1273,9 @@
         <w:pStyle w:val="Heading1"/>
       </w:pPr>
       <w:r>
+        <w:t xml:space="preserve">3 </w:t>
+      </w:r>
+      <w:r>
         <w:t>Project Deliverables</w:t>
       </w:r>
     </w:p>
@@ -947,27 +1412,13 @@
         <w:t>(</w:t>
       </w:r>
       <w:r>
-        <w:t>basic</w:t>
-      </w:r>
-      <w:r>
-        <w:t xml:space="preserve"> i</w:t>
+        <w:t>basic i</w:t>
       </w:r>
       <w:r>
         <w:t>mplementation)</w:t>
       </w:r>
       <w:r>
-        <w:t xml:space="preserve"> – 08.05.2017 (</w:t>
-      </w:r>
-      <w:r>
-        <w:t>full</w:t>
-      </w:r>
-      <w:r>
-        <w:t xml:space="preserve"> </w:t>
-      </w:r>
-      <w:bookmarkStart w:id="0" w:name="_GoBack"/>
-      <w:bookmarkEnd w:id="0"/>
-      <w:r>
-        <w:t>implementation)</w:t>
+        <w:t xml:space="preserve"> – 08.05.2017 (full implementation)</w:t>
       </w:r>
     </w:p>
     <w:p>
@@ -1127,11 +1578,12 @@
       </w:pPr>
       <w:r>
         <w:lastRenderedPageBreak/>
-        <w:t>Bibliography</w:t>
+        <w:t>4 Initial annotated bibliography</w:t>
       </w:r>
     </w:p>
     <w:p/>
     <w:sectPr>
+      <w:headerReference w:type="default" r:id="rId7"/>
       <w:footerReference w:type="default" r:id="rId8"/>
       <w:pgSz w:w="11906" w:h="16838"/>
       <w:pgMar w:top="1440" w:right="1440" w:bottom="1440" w:left="1440" w:header="708" w:footer="708" w:gutter="0"/>
@@ -1172,55 +1624,34 @@
   <w:p>
     <w:pPr>
       <w:pStyle w:val="Footer"/>
-      <w:jc w:val="center"/>
-      <w:rPr>
-        <w:caps/>
-        <w:noProof/>
-        <w:color w:val="4472C4" w:themeColor="accent1"/>
-      </w:rPr>
     </w:pPr>
     <w:r>
-      <w:rPr>
-        <w:caps/>
-        <w:color w:val="4472C4" w:themeColor="accent1"/>
-      </w:rPr>
+      <w:t>Holograms with Pepper’s Ghost Pyramid</w:t>
+    </w:r>
+    <w:r>
+      <w:ptab w:relativeTo="margin" w:alignment="center" w:leader="none"/>
+    </w:r>
+    <w:r>
+      <w:ptab w:relativeTo="margin" w:alignment="right" w:leader="none"/>
+    </w:r>
+    <w:r>
       <w:fldChar w:fldCharType="begin"/>
     </w:r>
     <w:r>
-      <w:rPr>
-        <w:caps/>
-        <w:color w:val="4472C4" w:themeColor="accent1"/>
-      </w:rPr>
-      <w:instrText xml:space="preserve"> PAGE   \* MERGEFORMAT </w:instrText>
+      <w:instrText xml:space="preserve"> PAGE  \* Arabic  \* MERGEFORMAT </w:instrText>
     </w:r>
     <w:r>
-      <w:rPr>
-        <w:caps/>
-        <w:color w:val="4472C4" w:themeColor="accent1"/>
-      </w:rPr>
       <w:fldChar w:fldCharType="separate"/>
     </w:r>
     <w:r>
       <w:rPr>
-        <w:caps/>
         <w:noProof/>
-        <w:color w:val="4472C4" w:themeColor="accent1"/>
-      </w:rPr>
-      <w:t>4</w:t>
+      </w:rPr>
+      <w:t>3</w:t>
     </w:r>
     <w:r>
-      <w:rPr>
-        <w:caps/>
-        <w:noProof/>
-        <w:color w:val="4472C4" w:themeColor="accent1"/>
-      </w:rPr>
       <w:fldChar w:fldCharType="end"/>
     </w:r>
-  </w:p>
-  <w:p>
-    <w:pPr>
-      <w:pStyle w:val="Footer"/>
-    </w:pPr>
   </w:p>
 </w:ftr>
 </file>
@@ -1250,9 +1681,139 @@
 </w:footnotes>
 </file>
 
+<file path=word/header1.xml><?xml version="1.0" encoding="utf-8"?>
+<w:hdr xmlns:wpc="http://schemas.microsoft.com/office/word/2010/wordprocessingCanvas" xmlns:cx="http://schemas.microsoft.com/office/drawing/2014/chartex" xmlns:cx1="http://schemas.microsoft.com/office/drawing/2015/9/8/chartex" xmlns:cx2="http://schemas.microsoft.com/office/drawing/2015/10/21/chartex" xmlns:cx3="http://schemas.microsoft.com/office/drawing/2016/5/9/chartex" xmlns:cx4="http://schemas.microsoft.com/office/drawing/2016/5/10/chartex" xmlns:cx5="http://schemas.microsoft.com/office/drawing/2016/5/11/chartex" xmlns:mc="http://schemas.openxmlformats.org/markup-compatibility/2006" xmlns:o="urn:schemas-microsoft-com:office:office" xmlns:r="http://schemas.openxmlformats.org/officeDocument/2006/relationships" xmlns:m="http://schemas.openxmlformats.org/officeDocument/2006/math" xmlns:v="urn:schemas-microsoft-com:vml" xmlns:wp14="http://schemas.microsoft.com/office/word/2010/wordprocessingDrawing" xmlns:wp="http://schemas.openxmlformats.org/drawingml/2006/wordprocessingDrawing" xmlns:w10="urn:schemas-microsoft-com:office:word" xmlns:w="http://schemas.openxmlformats.org/wordprocessingml/2006/main" xmlns:w14="http://schemas.microsoft.com/office/word/2010/wordml" xmlns:w15="http://schemas.microsoft.com/office/word/2012/wordml" xmlns:w16se="http://schemas.microsoft.com/office/word/2015/wordml/symex" xmlns:wpg="http://schemas.microsoft.com/office/word/2010/wordprocessingGroup" xmlns:wpi="http://schemas.microsoft.com/office/word/2010/wordprocessingInk" xmlns:wne="http://schemas.microsoft.com/office/word/2006/wordml" xmlns:wps="http://schemas.microsoft.com/office/word/2010/wordprocessingShape" mc:Ignorable="w14 w15 w16se wp14">
+  <w:p>
+    <w:pPr>
+      <w:pStyle w:val="Header"/>
+    </w:pPr>
+    <w:r>
+      <w:t>Outline Project Specification – 0.1 (Draft)</w:t>
+    </w:r>
+    <w:r>
+      <w:tab/>
+    </w:r>
+    <w:r>
+      <w:tab/>
+    </w:r>
+    <w:sdt>
+      <w:sdtPr>
+        <w:alias w:val="Author"/>
+        <w:tag w:val=""/>
+        <w:id w:val="-1216892742"/>
+        <w:placeholder>
+          <w:docPart w:val="68E0DEE7657A4201A13B045A8AA9846A"/>
+        </w:placeholder>
+        <w:dataBinding w:prefixMappings="xmlns:ns0='http://purl.org/dc/elements/1.1/' xmlns:ns1='http://schemas.openxmlformats.org/package/2006/metadata/core-properties' " w:xpath="/ns1:coreProperties[1]/ns0:creator[1]" w:storeItemID="{6C3C8BC8-F283-45AE-878A-BAB7291924A1}"/>
+        <w:text/>
+      </w:sdtPr>
+      <w:sdtContent>
+        <w:r>
+          <w:t>Elliot Oram</w:t>
+        </w:r>
+      </w:sdtContent>
+    </w:sdt>
+  </w:p>
+  <w:p>
+    <w:pPr>
+      <w:pStyle w:val="Header"/>
+    </w:pPr>
+  </w:p>
+</w:hdr>
+</file>
+
 <file path=word/numbering.xml><?xml version="1.0" encoding="utf-8"?>
 <w:numbering xmlns:wpc="http://schemas.microsoft.com/office/word/2010/wordprocessingCanvas" xmlns:cx="http://schemas.microsoft.com/office/drawing/2014/chartex" xmlns:cx1="http://schemas.microsoft.com/office/drawing/2015/9/8/chartex" xmlns:cx2="http://schemas.microsoft.com/office/drawing/2015/10/21/chartex" xmlns:cx3="http://schemas.microsoft.com/office/drawing/2016/5/9/chartex" xmlns:cx4="http://schemas.microsoft.com/office/drawing/2016/5/10/chartex" xmlns:cx5="http://schemas.microsoft.com/office/drawing/2016/5/11/chartex" xmlns:mc="http://schemas.openxmlformats.org/markup-compatibility/2006" xmlns:o="urn:schemas-microsoft-com:office:office" xmlns:r="http://schemas.openxmlformats.org/officeDocument/2006/relationships" xmlns:m="http://schemas.openxmlformats.org/officeDocument/2006/math" xmlns:v="urn:schemas-microsoft-com:vml" xmlns:wp14="http://schemas.microsoft.com/office/word/2010/wordprocessingDrawing" xmlns:wp="http://schemas.openxmlformats.org/drawingml/2006/wordprocessingDrawing" xmlns:w10="urn:schemas-microsoft-com:office:word" xmlns:w="http://schemas.openxmlformats.org/wordprocessingml/2006/main" xmlns:w14="http://schemas.microsoft.com/office/word/2010/wordml" xmlns:w15="http://schemas.microsoft.com/office/word/2012/wordml" xmlns:w16se="http://schemas.microsoft.com/office/word/2015/wordml/symex" xmlns:wpg="http://schemas.microsoft.com/office/word/2010/wordprocessingGroup" xmlns:wpi="http://schemas.microsoft.com/office/word/2010/wordprocessingInk" xmlns:wne="http://schemas.microsoft.com/office/word/2006/wordml" xmlns:wps="http://schemas.microsoft.com/office/word/2010/wordprocessingShape" mc:Ignorable="w14 w15 w16se wp14">
   <w:abstractNum w:abstractNumId="0" w15:restartNumberingAfterBreak="0">
+    <w:nsid w:val="02022E43"/>
+    <w:multiLevelType w:val="hybridMultilevel"/>
+    <w:tmpl w:val="9BE656FE"/>
+    <w:lvl w:ilvl="0" w:tplc="E41474A6">
+      <w:start w:val="2"/>
+      <w:numFmt w:val="decimal"/>
+      <w:lvlText w:val="%1"/>
+      <w:lvlJc w:val="left"/>
+      <w:pPr>
+        <w:ind w:left="360" w:hanging="360"/>
+      </w:pPr>
+      <w:rPr>
+        <w:rFonts w:hint="default"/>
+      </w:rPr>
+    </w:lvl>
+    <w:lvl w:ilvl="1" w:tplc="08090019" w:tentative="1">
+      <w:start w:val="1"/>
+      <w:numFmt w:val="lowerLetter"/>
+      <w:lvlText w:val="%2."/>
+      <w:lvlJc w:val="left"/>
+      <w:pPr>
+        <w:ind w:left="1080" w:hanging="360"/>
+      </w:pPr>
+    </w:lvl>
+    <w:lvl w:ilvl="2" w:tplc="0809001B" w:tentative="1">
+      <w:start w:val="1"/>
+      <w:numFmt w:val="lowerRoman"/>
+      <w:lvlText w:val="%3."/>
+      <w:lvlJc w:val="right"/>
+      <w:pPr>
+        <w:ind w:left="1800" w:hanging="180"/>
+      </w:pPr>
+    </w:lvl>
+    <w:lvl w:ilvl="3" w:tplc="0809000F" w:tentative="1">
+      <w:start w:val="1"/>
+      <w:numFmt w:val="decimal"/>
+      <w:lvlText w:val="%4."/>
+      <w:lvlJc w:val="left"/>
+      <w:pPr>
+        <w:ind w:left="2520" w:hanging="360"/>
+      </w:pPr>
+    </w:lvl>
+    <w:lvl w:ilvl="4" w:tplc="08090019" w:tentative="1">
+      <w:start w:val="1"/>
+      <w:numFmt w:val="lowerLetter"/>
+      <w:lvlText w:val="%5."/>
+      <w:lvlJc w:val="left"/>
+      <w:pPr>
+        <w:ind w:left="3240" w:hanging="360"/>
+      </w:pPr>
+    </w:lvl>
+    <w:lvl w:ilvl="5" w:tplc="0809001B" w:tentative="1">
+      <w:start w:val="1"/>
+      <w:numFmt w:val="lowerRoman"/>
+      <w:lvlText w:val="%6."/>
+      <w:lvlJc w:val="right"/>
+      <w:pPr>
+        <w:ind w:left="3960" w:hanging="180"/>
+      </w:pPr>
+    </w:lvl>
+    <w:lvl w:ilvl="6" w:tplc="0809000F" w:tentative="1">
+      <w:start w:val="1"/>
+      <w:numFmt w:val="decimal"/>
+      <w:lvlText w:val="%7."/>
+      <w:lvlJc w:val="left"/>
+      <w:pPr>
+        <w:ind w:left="4680" w:hanging="360"/>
+      </w:pPr>
+    </w:lvl>
+    <w:lvl w:ilvl="7" w:tplc="08090019" w:tentative="1">
+      <w:start w:val="1"/>
+      <w:numFmt w:val="lowerLetter"/>
+      <w:lvlText w:val="%8."/>
+      <w:lvlJc w:val="left"/>
+      <w:pPr>
+        <w:ind w:left="5400" w:hanging="360"/>
+      </w:pPr>
+    </w:lvl>
+    <w:lvl w:ilvl="8" w:tplc="0809001B" w:tentative="1">
+      <w:start w:val="1"/>
+      <w:numFmt w:val="lowerRoman"/>
+      <w:lvlText w:val="%9."/>
+      <w:lvlJc w:val="right"/>
+      <w:pPr>
+        <w:ind w:left="6120" w:hanging="180"/>
+      </w:pPr>
+    </w:lvl>
+  </w:abstractNum>
+  <w:abstractNum w:abstractNumId="1" w15:restartNumberingAfterBreak="0">
     <w:nsid w:val="0CDC005A"/>
     <w:multiLevelType w:val="hybridMultilevel"/>
     <w:tmpl w:val="7B34F95C"/>
@@ -1365,7 +1926,7 @@
       </w:rPr>
     </w:lvl>
   </w:abstractNum>
-  <w:abstractNum w:abstractNumId="1" w15:restartNumberingAfterBreak="0">
+  <w:abstractNum w:abstractNumId="2" w15:restartNumberingAfterBreak="0">
     <w:nsid w:val="2EB47783"/>
     <w:multiLevelType w:val="hybridMultilevel"/>
     <w:tmpl w:val="4EDA5834"/>
@@ -1478,7 +2039,7 @@
       </w:rPr>
     </w:lvl>
   </w:abstractNum>
-  <w:abstractNum w:abstractNumId="2" w15:restartNumberingAfterBreak="0">
+  <w:abstractNum w:abstractNumId="3" w15:restartNumberingAfterBreak="0">
     <w:nsid w:val="2FD376CB"/>
     <w:multiLevelType w:val="hybridMultilevel"/>
     <w:tmpl w:val="598E2AE6"/>
@@ -1591,7 +2152,96 @@
       </w:rPr>
     </w:lvl>
   </w:abstractNum>
-  <w:abstractNum w:abstractNumId="3" w15:restartNumberingAfterBreak="0">
+  <w:abstractNum w:abstractNumId="4" w15:restartNumberingAfterBreak="0">
+    <w:nsid w:val="3B183905"/>
+    <w:multiLevelType w:val="hybridMultilevel"/>
+    <w:tmpl w:val="6862FF54"/>
+    <w:lvl w:ilvl="0" w:tplc="0809000F">
+      <w:start w:val="1"/>
+      <w:numFmt w:val="decimal"/>
+      <w:lvlText w:val="%1."/>
+      <w:lvlJc w:val="left"/>
+      <w:pPr>
+        <w:ind w:left="360" w:hanging="360"/>
+      </w:pPr>
+      <w:rPr>
+        <w:rFonts w:hint="default"/>
+      </w:rPr>
+    </w:lvl>
+    <w:lvl w:ilvl="1" w:tplc="08090019" w:tentative="1">
+      <w:start w:val="1"/>
+      <w:numFmt w:val="lowerLetter"/>
+      <w:lvlText w:val="%2."/>
+      <w:lvlJc w:val="left"/>
+      <w:pPr>
+        <w:ind w:left="1080" w:hanging="360"/>
+      </w:pPr>
+    </w:lvl>
+    <w:lvl w:ilvl="2" w:tplc="0809001B" w:tentative="1">
+      <w:start w:val="1"/>
+      <w:numFmt w:val="lowerRoman"/>
+      <w:lvlText w:val="%3."/>
+      <w:lvlJc w:val="right"/>
+      <w:pPr>
+        <w:ind w:left="1800" w:hanging="180"/>
+      </w:pPr>
+    </w:lvl>
+    <w:lvl w:ilvl="3" w:tplc="0809000F" w:tentative="1">
+      <w:start w:val="1"/>
+      <w:numFmt w:val="decimal"/>
+      <w:lvlText w:val="%4."/>
+      <w:lvlJc w:val="left"/>
+      <w:pPr>
+        <w:ind w:left="2520" w:hanging="360"/>
+      </w:pPr>
+    </w:lvl>
+    <w:lvl w:ilvl="4" w:tplc="08090019" w:tentative="1">
+      <w:start w:val="1"/>
+      <w:numFmt w:val="lowerLetter"/>
+      <w:lvlText w:val="%5."/>
+      <w:lvlJc w:val="left"/>
+      <w:pPr>
+        <w:ind w:left="3240" w:hanging="360"/>
+      </w:pPr>
+    </w:lvl>
+    <w:lvl w:ilvl="5" w:tplc="0809001B" w:tentative="1">
+      <w:start w:val="1"/>
+      <w:numFmt w:val="lowerRoman"/>
+      <w:lvlText w:val="%6."/>
+      <w:lvlJc w:val="right"/>
+      <w:pPr>
+        <w:ind w:left="3960" w:hanging="180"/>
+      </w:pPr>
+    </w:lvl>
+    <w:lvl w:ilvl="6" w:tplc="0809000F" w:tentative="1">
+      <w:start w:val="1"/>
+      <w:numFmt w:val="decimal"/>
+      <w:lvlText w:val="%7."/>
+      <w:lvlJc w:val="left"/>
+      <w:pPr>
+        <w:ind w:left="4680" w:hanging="360"/>
+      </w:pPr>
+    </w:lvl>
+    <w:lvl w:ilvl="7" w:tplc="08090019" w:tentative="1">
+      <w:start w:val="1"/>
+      <w:numFmt w:val="lowerLetter"/>
+      <w:lvlText w:val="%8."/>
+      <w:lvlJc w:val="left"/>
+      <w:pPr>
+        <w:ind w:left="5400" w:hanging="360"/>
+      </w:pPr>
+    </w:lvl>
+    <w:lvl w:ilvl="8" w:tplc="0809001B" w:tentative="1">
+      <w:start w:val="1"/>
+      <w:numFmt w:val="lowerRoman"/>
+      <w:lvlText w:val="%9."/>
+      <w:lvlJc w:val="right"/>
+      <w:pPr>
+        <w:ind w:left="6120" w:hanging="180"/>
+      </w:pPr>
+    </w:lvl>
+  </w:abstractNum>
+  <w:abstractNum w:abstractNumId="5" w15:restartNumberingAfterBreak="0">
     <w:nsid w:val="3BC41F31"/>
     <w:multiLevelType w:val="hybridMultilevel"/>
     <w:tmpl w:val="C00C03EE"/>
@@ -1704,7 +2354,7 @@
       </w:rPr>
     </w:lvl>
   </w:abstractNum>
-  <w:abstractNum w:abstractNumId="4" w15:restartNumberingAfterBreak="0">
+  <w:abstractNum w:abstractNumId="6" w15:restartNumberingAfterBreak="0">
     <w:nsid w:val="49E93941"/>
     <w:multiLevelType w:val="hybridMultilevel"/>
     <w:tmpl w:val="819817A0"/>
@@ -1817,7 +2467,96 @@
       </w:rPr>
     </w:lvl>
   </w:abstractNum>
-  <w:abstractNum w:abstractNumId="5" w15:restartNumberingAfterBreak="0">
+  <w:abstractNum w:abstractNumId="7" w15:restartNumberingAfterBreak="0">
+    <w:nsid w:val="64235524"/>
+    <w:multiLevelType w:val="hybridMultilevel"/>
+    <w:tmpl w:val="5254BFB2"/>
+    <w:lvl w:ilvl="0" w:tplc="5E961DAA">
+      <w:start w:val="1"/>
+      <w:numFmt w:val="decimal"/>
+      <w:lvlText w:val="%1"/>
+      <w:lvlJc w:val="left"/>
+      <w:pPr>
+        <w:ind w:left="360" w:hanging="360"/>
+      </w:pPr>
+      <w:rPr>
+        <w:rFonts w:hint="default"/>
+      </w:rPr>
+    </w:lvl>
+    <w:lvl w:ilvl="1" w:tplc="08090019" w:tentative="1">
+      <w:start w:val="1"/>
+      <w:numFmt w:val="lowerLetter"/>
+      <w:lvlText w:val="%2."/>
+      <w:lvlJc w:val="left"/>
+      <w:pPr>
+        <w:ind w:left="1080" w:hanging="360"/>
+      </w:pPr>
+    </w:lvl>
+    <w:lvl w:ilvl="2" w:tplc="0809001B" w:tentative="1">
+      <w:start w:val="1"/>
+      <w:numFmt w:val="lowerRoman"/>
+      <w:lvlText w:val="%3."/>
+      <w:lvlJc w:val="right"/>
+      <w:pPr>
+        <w:ind w:left="1800" w:hanging="180"/>
+      </w:pPr>
+    </w:lvl>
+    <w:lvl w:ilvl="3" w:tplc="0809000F" w:tentative="1">
+      <w:start w:val="1"/>
+      <w:numFmt w:val="decimal"/>
+      <w:lvlText w:val="%4."/>
+      <w:lvlJc w:val="left"/>
+      <w:pPr>
+        <w:ind w:left="2520" w:hanging="360"/>
+      </w:pPr>
+    </w:lvl>
+    <w:lvl w:ilvl="4" w:tplc="08090019" w:tentative="1">
+      <w:start w:val="1"/>
+      <w:numFmt w:val="lowerLetter"/>
+      <w:lvlText w:val="%5."/>
+      <w:lvlJc w:val="left"/>
+      <w:pPr>
+        <w:ind w:left="3240" w:hanging="360"/>
+      </w:pPr>
+    </w:lvl>
+    <w:lvl w:ilvl="5" w:tplc="0809001B" w:tentative="1">
+      <w:start w:val="1"/>
+      <w:numFmt w:val="lowerRoman"/>
+      <w:lvlText w:val="%6."/>
+      <w:lvlJc w:val="right"/>
+      <w:pPr>
+        <w:ind w:left="3960" w:hanging="180"/>
+      </w:pPr>
+    </w:lvl>
+    <w:lvl w:ilvl="6" w:tplc="0809000F" w:tentative="1">
+      <w:start w:val="1"/>
+      <w:numFmt w:val="decimal"/>
+      <w:lvlText w:val="%7."/>
+      <w:lvlJc w:val="left"/>
+      <w:pPr>
+        <w:ind w:left="4680" w:hanging="360"/>
+      </w:pPr>
+    </w:lvl>
+    <w:lvl w:ilvl="7" w:tplc="08090019" w:tentative="1">
+      <w:start w:val="1"/>
+      <w:numFmt w:val="lowerLetter"/>
+      <w:lvlText w:val="%8."/>
+      <w:lvlJc w:val="left"/>
+      <w:pPr>
+        <w:ind w:left="5400" w:hanging="360"/>
+      </w:pPr>
+    </w:lvl>
+    <w:lvl w:ilvl="8" w:tplc="0809001B" w:tentative="1">
+      <w:start w:val="1"/>
+      <w:numFmt w:val="lowerRoman"/>
+      <w:lvlText w:val="%9."/>
+      <w:lvlJc w:val="right"/>
+      <w:pPr>
+        <w:ind w:left="6120" w:hanging="180"/>
+      </w:pPr>
+    </w:lvl>
+  </w:abstractNum>
+  <w:abstractNum w:abstractNumId="8" w15:restartNumberingAfterBreak="0">
     <w:nsid w:val="6DAB0649"/>
     <w:multiLevelType w:val="hybridMultilevel"/>
     <w:tmpl w:val="6E46D42C"/>
@@ -1931,22 +2670,31 @@
     </w:lvl>
   </w:abstractNum>
   <w:num w:numId="1">
+    <w:abstractNumId w:val="6"/>
+  </w:num>
+  <w:num w:numId="2">
+    <w:abstractNumId w:val="8"/>
+  </w:num>
+  <w:num w:numId="3">
+    <w:abstractNumId w:val="2"/>
+  </w:num>
+  <w:num w:numId="4">
+    <w:abstractNumId w:val="3"/>
+  </w:num>
+  <w:num w:numId="5">
+    <w:abstractNumId w:val="5"/>
+  </w:num>
+  <w:num w:numId="6">
+    <w:abstractNumId w:val="1"/>
+  </w:num>
+  <w:num w:numId="7">
     <w:abstractNumId w:val="4"/>
   </w:num>
-  <w:num w:numId="2">
-    <w:abstractNumId w:val="5"/>
+  <w:num w:numId="8">
+    <w:abstractNumId w:val="0"/>
   </w:num>
-  <w:num w:numId="3">
-    <w:abstractNumId w:val="1"/>
-  </w:num>
-  <w:num w:numId="4">
-    <w:abstractNumId w:val="2"/>
-  </w:num>
-  <w:num w:numId="5">
-    <w:abstractNumId w:val="3"/>
-  </w:num>
-  <w:num w:numId="6">
-    <w:abstractNumId w:val="0"/>
+  <w:num w:numId="9">
+    <w:abstractNumId w:val="7"/>
   </w:num>
 </w:numbering>
 </file>
@@ -2123,7 +2871,7 @@
     <w:lsdException w:name="Table Web 2" w:semiHidden="1" w:unhideWhenUsed="1"/>
     <w:lsdException w:name="Table Web 3" w:semiHidden="1" w:unhideWhenUsed="1"/>
     <w:lsdException w:name="Balloon Text" w:semiHidden="1" w:unhideWhenUsed="1"/>
-    <w:lsdException w:name="Table Grid" w:uiPriority="39"/>
+    <w:lsdException w:name="Table Grid" w:uiPriority="59"/>
     <w:lsdException w:name="Table Theme" w:semiHidden="1" w:unhideWhenUsed="1"/>
     <w:lsdException w:name="Placeholder Text" w:semiHidden="1"/>
     <w:lsdException w:name="No Spacing" w:uiPriority="1" w:qFormat="1"/>
@@ -2590,7 +3338,620 @@
       <w:szCs w:val="24"/>
     </w:rPr>
   </w:style>
+  <w:style w:type="table" w:styleId="TableGrid">
+    <w:name w:val="Table Grid"/>
+    <w:basedOn w:val="TableNormal"/>
+    <w:uiPriority w:val="59"/>
+    <w:rsid w:val="00C60B8D"/>
+    <w:pPr>
+      <w:spacing w:after="0" w:line="240" w:lineRule="auto"/>
+    </w:pPr>
+    <w:rPr>
+      <w:rFonts w:eastAsiaTheme="minorEastAsia"/>
+      <w:sz w:val="20"/>
+      <w:szCs w:val="20"/>
+      <w:lang w:eastAsia="ja-JP"/>
+    </w:rPr>
+    <w:tblPr>
+      <w:tblBorders>
+        <w:top w:val="single" w:sz="4" w:space="0" w:color="auto"/>
+        <w:left w:val="single" w:sz="4" w:space="0" w:color="auto"/>
+        <w:bottom w:val="single" w:sz="4" w:space="0" w:color="auto"/>
+        <w:right w:val="single" w:sz="4" w:space="0" w:color="auto"/>
+        <w:insideH w:val="single" w:sz="4" w:space="0" w:color="auto"/>
+        <w:insideV w:val="single" w:sz="4" w:space="0" w:color="auto"/>
+      </w:tblBorders>
+    </w:tblPr>
+  </w:style>
+  <w:style w:type="character" w:styleId="PlaceholderText">
+    <w:name w:val="Placeholder Text"/>
+    <w:basedOn w:val="DefaultParagraphFont"/>
+    <w:uiPriority w:val="99"/>
+    <w:semiHidden/>
+    <w:rsid w:val="00C70FB1"/>
+    <w:rPr>
+      <w:color w:val="808080"/>
+    </w:rPr>
+  </w:style>
 </w:styles>
+</file>
+
+<file path=word/glossary/document.xml><?xml version="1.0" encoding="utf-8"?>
+<w:glossaryDocument xmlns:wpc="http://schemas.microsoft.com/office/word/2010/wordprocessingCanvas" xmlns:cx="http://schemas.microsoft.com/office/drawing/2014/chartex" xmlns:cx1="http://schemas.microsoft.com/office/drawing/2015/9/8/chartex" xmlns:cx2="http://schemas.microsoft.com/office/drawing/2015/10/21/chartex" xmlns:cx3="http://schemas.microsoft.com/office/drawing/2016/5/9/chartex" xmlns:cx4="http://schemas.microsoft.com/office/drawing/2016/5/10/chartex" xmlns:cx5="http://schemas.microsoft.com/office/drawing/2016/5/11/chartex" xmlns:mc="http://schemas.openxmlformats.org/markup-compatibility/2006" xmlns:o="urn:schemas-microsoft-com:office:office" xmlns:r="http://schemas.openxmlformats.org/officeDocument/2006/relationships" xmlns:m="http://schemas.openxmlformats.org/officeDocument/2006/math" xmlns:v="urn:schemas-microsoft-com:vml" xmlns:wp14="http://schemas.microsoft.com/office/word/2010/wordprocessingDrawing" xmlns:wp="http://schemas.openxmlformats.org/drawingml/2006/wordprocessingDrawing" xmlns:w10="urn:schemas-microsoft-com:office:word" xmlns:w="http://schemas.openxmlformats.org/wordprocessingml/2006/main" xmlns:w14="http://schemas.microsoft.com/office/word/2010/wordml" xmlns:w15="http://schemas.microsoft.com/office/word/2012/wordml" xmlns:w16se="http://schemas.microsoft.com/office/word/2015/wordml/symex" xmlns:wpg="http://schemas.microsoft.com/office/word/2010/wordprocessingGroup" xmlns:wpi="http://schemas.microsoft.com/office/word/2010/wordprocessingInk" xmlns:wne="http://schemas.microsoft.com/office/word/2006/wordml" xmlns:wps="http://schemas.microsoft.com/office/word/2010/wordprocessingShape" mc:Ignorable="w14 w15 w16se wp14">
+  <w:docParts>
+    <w:docPart>
+      <w:docPartPr>
+        <w:name w:val="68E0DEE7657A4201A13B045A8AA9846A"/>
+        <w:category>
+          <w:name w:val="General"/>
+          <w:gallery w:val="placeholder"/>
+        </w:category>
+        <w:types>
+          <w:type w:val="bbPlcHdr"/>
+        </w:types>
+        <w:behaviors>
+          <w:behavior w:val="content"/>
+        </w:behaviors>
+        <w:guid w:val="{CA7D3875-2254-4CDB-A0D8-8308F8552D59}"/>
+      </w:docPartPr>
+      <w:docPartBody>
+        <w:p>
+          <w:r>
+            <w:rPr>
+              <w:rStyle w:val="PlaceholderText"/>
+            </w:rPr>
+            <w:t>[Author]</w:t>
+          </w:r>
+        </w:p>
+      </w:docPartBody>
+    </w:docPart>
+  </w:docParts>
+</w:glossaryDocument>
+</file>
+
+<file path=word/glossary/fontTable.xml><?xml version="1.0" encoding="utf-8"?>
+<w:fonts xmlns:mc="http://schemas.openxmlformats.org/markup-compatibility/2006" xmlns:r="http://schemas.openxmlformats.org/officeDocument/2006/relationships" xmlns:w="http://schemas.openxmlformats.org/wordprocessingml/2006/main" xmlns:w14="http://schemas.microsoft.com/office/word/2010/wordml" xmlns:w15="http://schemas.microsoft.com/office/word/2012/wordml" xmlns:w16se="http://schemas.microsoft.com/office/word/2015/wordml/symex" mc:Ignorable="w14 w15 w16se">
+  <w:font w:name="Times New Roman">
+    <w:panose1 w:val="02020603050405020304"/>
+    <w:charset w:val="00"/>
+    <w:family w:val="roman"/>
+    <w:pitch w:val="variable"/>
+    <w:sig w:usb0="E0002EFF" w:usb1="C0007843" w:usb2="00000009" w:usb3="00000000" w:csb0="000001FF" w:csb1="00000000"/>
+  </w:font>
+  <w:font w:name="Symbol">
+    <w:panose1 w:val="05050102010706020507"/>
+    <w:charset w:val="02"/>
+    <w:family w:val="roman"/>
+    <w:pitch w:val="variable"/>
+    <w:sig w:usb0="00000000" w:usb1="10000000" w:usb2="00000000" w:usb3="00000000" w:csb0="80000000" w:csb1="00000000"/>
+  </w:font>
+  <w:font w:name="Courier New">
+    <w:panose1 w:val="02070309020205020404"/>
+    <w:charset w:val="00"/>
+    <w:family w:val="modern"/>
+    <w:pitch w:val="fixed"/>
+    <w:sig w:usb0="E0002AFF" w:usb1="C0007843" w:usb2="00000009" w:usb3="00000000" w:csb0="000001FF" w:csb1="00000000"/>
+  </w:font>
+  <w:font w:name="Wingdings">
+    <w:panose1 w:val="05000000000000000000"/>
+    <w:charset w:val="02"/>
+    <w:family w:val="auto"/>
+    <w:pitch w:val="variable"/>
+    <w:sig w:usb0="00000000" w:usb1="10000000" w:usb2="00000000" w:usb3="00000000" w:csb0="80000000" w:csb1="00000000"/>
+  </w:font>
+  <w:font w:name="Calibri">
+    <w:panose1 w:val="020F0502020204030204"/>
+    <w:charset w:val="00"/>
+    <w:family w:val="swiss"/>
+    <w:pitch w:val="variable"/>
+    <w:sig w:usb0="E00002FF" w:usb1="4000ACFF" w:usb2="00000001" w:usb3="00000000" w:csb0="0000019F" w:csb1="00000000"/>
+  </w:font>
+  <w:font w:name="Calibri Light">
+    <w:panose1 w:val="020F0302020204030204"/>
+    <w:charset w:val="00"/>
+    <w:family w:val="swiss"/>
+    <w:pitch w:val="variable"/>
+    <w:sig w:usb0="A00002EF" w:usb1="4000207B" w:usb2="00000000" w:usb3="00000000" w:csb0="0000019F" w:csb1="00000000"/>
+  </w:font>
+  <w:font w:name="Arial">
+    <w:panose1 w:val="020B0604020202020204"/>
+    <w:charset w:val="00"/>
+    <w:family w:val="swiss"/>
+    <w:pitch w:val="variable"/>
+    <w:sig w:usb0="E0002AFF" w:usb1="C0007843" w:usb2="00000009" w:usb3="00000000" w:csb0="000001FF" w:csb1="00000000"/>
+  </w:font>
+</w:fonts>
+</file>
+
+<file path=word/glossary/settings.xml><?xml version="1.0" encoding="utf-8"?>
+<w:settings xmlns:mc="http://schemas.openxmlformats.org/markup-compatibility/2006" xmlns:o="urn:schemas-microsoft-com:office:office" xmlns:r="http://schemas.openxmlformats.org/officeDocument/2006/relationships" xmlns:m="http://schemas.openxmlformats.org/officeDocument/2006/math" xmlns:v="urn:schemas-microsoft-com:vml" xmlns:w10="urn:schemas-microsoft-com:office:word" xmlns:w="http://schemas.openxmlformats.org/wordprocessingml/2006/main" xmlns:w14="http://schemas.microsoft.com/office/word/2010/wordml" xmlns:w15="http://schemas.microsoft.com/office/word/2012/wordml" xmlns:w16se="http://schemas.microsoft.com/office/word/2015/wordml/symex" xmlns:sl="http://schemas.openxmlformats.org/schemaLibrary/2006/main" mc:Ignorable="w14 w15 w16se">
+  <w:view w:val="normal"/>
+  <w:defaultTabStop w:val="720"/>
+  <w:characterSpacingControl w:val="doNotCompress"/>
+  <w:compat>
+    <w:useFELayout/>
+    <w:compatSetting w:name="compatibilityMode" w:uri="http://schemas.microsoft.com/office/word" w:val="15"/>
+    <w:compatSetting w:name="overrideTableStyleFontSizeAndJustification" w:uri="http://schemas.microsoft.com/office/word" w:val="1"/>
+    <w:compatSetting w:name="enableOpenTypeFeatures" w:uri="http://schemas.microsoft.com/office/word" w:val="1"/>
+    <w:compatSetting w:name="doNotFlipMirrorIndents" w:uri="http://schemas.microsoft.com/office/word" w:val="1"/>
+    <w:compatSetting w:name="differentiateMultirowTableHeaders" w:uri="http://schemas.microsoft.com/office/word" w:val="1"/>
+  </w:compat>
+  <w:rsids>
+    <w:rsidRoot w:val="00C919ED"/>
+    <w:rsid w:val="00AD158A"/>
+    <w:rsid w:val="00C919ED"/>
+  </w:rsids>
+  <m:mathPr>
+    <m:mathFont m:val="Cambria Math"/>
+    <m:brkBin m:val="before"/>
+    <m:brkBinSub m:val="--"/>
+    <m:smallFrac m:val="0"/>
+    <m:dispDef/>
+    <m:lMargin m:val="0"/>
+    <m:rMargin m:val="0"/>
+    <m:defJc m:val="centerGroup"/>
+    <m:wrapIndent m:val="1440"/>
+    <m:intLim m:val="subSup"/>
+    <m:naryLim m:val="undOvr"/>
+  </m:mathPr>
+  <w:themeFontLang w:val="en-GB"/>
+  <w:clrSchemeMapping w:bg1="light1" w:t1="dark1" w:bg2="light2" w:t2="dark2" w:accent1="accent1" w:accent2="accent2" w:accent3="accent3" w:accent4="accent4" w:accent5="accent5" w:accent6="accent6" w:hyperlink="hyperlink" w:followedHyperlink="followedHyperlink"/>
+  <w:decimalSymbol w:val="."/>
+  <w:listSeparator w:val=","/>
+  <w15:chartTrackingRefBased/>
+</w:settings>
+</file>
+
+<file path=word/glossary/styles.xml><?xml version="1.0" encoding="utf-8"?>
+<w:styles xmlns:mc="http://schemas.openxmlformats.org/markup-compatibility/2006" xmlns:r="http://schemas.openxmlformats.org/officeDocument/2006/relationships" xmlns:w="http://schemas.openxmlformats.org/wordprocessingml/2006/main" xmlns:w14="http://schemas.microsoft.com/office/word/2010/wordml" xmlns:w15="http://schemas.microsoft.com/office/word/2012/wordml" xmlns:w16se="http://schemas.microsoft.com/office/word/2015/wordml/symex" mc:Ignorable="w14 w15 w16se">
+  <w:docDefaults>
+    <w:rPrDefault>
+      <w:rPr>
+        <w:rFonts w:asciiTheme="minorHAnsi" w:eastAsiaTheme="minorEastAsia" w:hAnsiTheme="minorHAnsi" w:cstheme="minorBidi"/>
+        <w:sz w:val="22"/>
+        <w:szCs w:val="22"/>
+        <w:lang w:val="en-GB" w:eastAsia="en-GB" w:bidi="ar-SA"/>
+      </w:rPr>
+    </w:rPrDefault>
+    <w:pPrDefault>
+      <w:pPr>
+        <w:spacing w:after="160" w:line="259" w:lineRule="auto"/>
+      </w:pPr>
+    </w:pPrDefault>
+  </w:docDefaults>
+  <w:latentStyles w:defLockedState="0" w:defUIPriority="99" w:defSemiHidden="0" w:defUnhideWhenUsed="0" w:defQFormat="0" w:count="374">
+    <w:lsdException w:name="Normal" w:uiPriority="0" w:qFormat="1"/>
+    <w:lsdException w:name="heading 1" w:uiPriority="9" w:qFormat="1"/>
+    <w:lsdException w:name="heading 2" w:semiHidden="1" w:uiPriority="9" w:unhideWhenUsed="1" w:qFormat="1"/>
+    <w:lsdException w:name="heading 3" w:semiHidden="1" w:uiPriority="9" w:unhideWhenUsed="1" w:qFormat="1"/>
+    <w:lsdException w:name="heading 4" w:semiHidden="1" w:uiPriority="9" w:unhideWhenUsed="1" w:qFormat="1"/>
+    <w:lsdException w:name="heading 5" w:semiHidden="1" w:uiPriority="9" w:unhideWhenUsed="1" w:qFormat="1"/>
+    <w:lsdException w:name="heading 6" w:semiHidden="1" w:uiPriority="9" w:unhideWhenUsed="1" w:qFormat="1"/>
+    <w:lsdException w:name="heading 7" w:semiHidden="1" w:uiPriority="9" w:unhideWhenUsed="1" w:qFormat="1"/>
+    <w:lsdException w:name="heading 8" w:semiHidden="1" w:uiPriority="9" w:unhideWhenUsed="1" w:qFormat="1"/>
+    <w:lsdException w:name="heading 9" w:semiHidden="1" w:uiPriority="9" w:unhideWhenUsed="1" w:qFormat="1"/>
+    <w:lsdException w:name="index 1" w:semiHidden="1" w:unhideWhenUsed="1"/>
+    <w:lsdException w:name="index 2" w:semiHidden="1" w:unhideWhenUsed="1"/>
+    <w:lsdException w:name="index 3" w:semiHidden="1" w:unhideWhenUsed="1"/>
+    <w:lsdException w:name="index 4" w:semiHidden="1" w:unhideWhenUsed="1"/>
+    <w:lsdException w:name="index 5" w:semiHidden="1" w:unhideWhenUsed="1"/>
+    <w:lsdException w:name="index 6" w:semiHidden="1" w:unhideWhenUsed="1"/>
+    <w:lsdException w:name="index 7" w:semiHidden="1" w:unhideWhenUsed="1"/>
+    <w:lsdException w:name="index 8" w:semiHidden="1" w:unhideWhenUsed="1"/>
+    <w:lsdException w:name="index 9" w:semiHidden="1" w:unhideWhenUsed="1"/>
+    <w:lsdException w:name="toc 1" w:semiHidden="1" w:uiPriority="39" w:unhideWhenUsed="1"/>
+    <w:lsdException w:name="toc 2" w:semiHidden="1" w:uiPriority="39" w:unhideWhenUsed="1"/>
+    <w:lsdException w:name="toc 3" w:semiHidden="1" w:uiPriority="39" w:unhideWhenUsed="1"/>
+    <w:lsdException w:name="toc 4" w:semiHidden="1" w:uiPriority="39" w:unhideWhenUsed="1"/>
+    <w:lsdException w:name="toc 5" w:semiHidden="1" w:uiPriority="39" w:unhideWhenUsed="1"/>
+    <w:lsdException w:name="toc 6" w:semiHidden="1" w:uiPriority="39" w:unhideWhenUsed="1"/>
+    <w:lsdException w:name="toc 7" w:semiHidden="1" w:uiPriority="39" w:unhideWhenUsed="1"/>
+    <w:lsdException w:name="toc 8" w:semiHidden="1" w:uiPriority="39" w:unhideWhenUsed="1"/>
+    <w:lsdException w:name="toc 9" w:semiHidden="1" w:uiPriority="39" w:unhideWhenUsed="1"/>
+    <w:lsdException w:name="Normal Indent" w:semiHidden="1" w:unhideWhenUsed="1"/>
+    <w:lsdException w:name="footnote text" w:semiHidden="1" w:unhideWhenUsed="1"/>
+    <w:lsdException w:name="annotation text" w:semiHidden="1" w:unhideWhenUsed="1"/>
+    <w:lsdException w:name="header" w:semiHidden="1" w:unhideWhenUsed="1"/>
+    <w:lsdException w:name="footer" w:semiHidden="1" w:unhideWhenUsed="1"/>
+    <w:lsdException w:name="index heading" w:semiHidden="1" w:unhideWhenUsed="1"/>
+    <w:lsdException w:name="caption" w:semiHidden="1" w:uiPriority="35" w:unhideWhenUsed="1" w:qFormat="1"/>
+    <w:lsdException w:name="table of figures" w:semiHidden="1" w:unhideWhenUsed="1"/>
+    <w:lsdException w:name="envelope address" w:semiHidden="1" w:unhideWhenUsed="1"/>
+    <w:lsdException w:name="envelope return" w:semiHidden="1" w:unhideWhenUsed="1"/>
+    <w:lsdException w:name="footnote reference" w:semiHidden="1" w:unhideWhenUsed="1"/>
+    <w:lsdException w:name="annotation reference" w:semiHidden="1" w:unhideWhenUsed="1"/>
+    <w:lsdException w:name="line number" w:semiHidden="1" w:unhideWhenUsed="1"/>
+    <w:lsdException w:name="page number" w:semiHidden="1" w:unhideWhenUsed="1"/>
+    <w:lsdException w:name="endnote reference" w:semiHidden="1" w:unhideWhenUsed="1"/>
+    <w:lsdException w:name="endnote text" w:semiHidden="1" w:unhideWhenUsed="1"/>
+    <w:lsdException w:name="table of authorities" w:semiHidden="1" w:unhideWhenUsed="1"/>
+    <w:lsdException w:name="macro" w:semiHidden="1" w:unhideWhenUsed="1"/>
+    <w:lsdException w:name="toa heading" w:semiHidden="1" w:unhideWhenUsed="1"/>
+    <w:lsdException w:name="List" w:semiHidden="1" w:unhideWhenUsed="1"/>
+    <w:lsdException w:name="List Bullet" w:semiHidden="1" w:unhideWhenUsed="1"/>
+    <w:lsdException w:name="List Number" w:semiHidden="1" w:unhideWhenUsed="1"/>
+    <w:lsdException w:name="List 2" w:semiHidden="1" w:unhideWhenUsed="1"/>
+    <w:lsdException w:name="List 3" w:semiHidden="1" w:unhideWhenUsed="1"/>
+    <w:lsdException w:name="List 4" w:semiHidden="1" w:unhideWhenUsed="1"/>
+    <w:lsdException w:name="List 5" w:semiHidden="1" w:unhideWhenUsed="1"/>
+    <w:lsdException w:name="List Bullet 2" w:semiHidden="1" w:unhideWhenUsed="1"/>
+    <w:lsdException w:name="List Bullet 3" w:semiHidden="1" w:unhideWhenUsed="1"/>
+    <w:lsdException w:name="List Bullet 4" w:semiHidden="1" w:unhideWhenUsed="1"/>
+    <w:lsdException w:name="List Bullet 5" w:semiHidden="1" w:unhideWhenUsed="1"/>
+    <w:lsdException w:name="List Number 2" w:semiHidden="1" w:unhideWhenUsed="1"/>
+    <w:lsdException w:name="List Number 3" w:semiHidden="1" w:unhideWhenUsed="1"/>
+    <w:lsdException w:name="List Number 4" w:semiHidden="1" w:unhideWhenUsed="1"/>
+    <w:lsdException w:name="List Number 5" w:semiHidden="1" w:unhideWhenUsed="1"/>
+    <w:lsdException w:name="Title" w:uiPriority="10" w:qFormat="1"/>
+    <w:lsdException w:name="Closing" w:semiHidden="1" w:unhideWhenUsed="1"/>
+    <w:lsdException w:name="Signature" w:semiHidden="1" w:unhideWhenUsed="1"/>
+    <w:lsdException w:name="Default Paragraph Font" w:semiHidden="1" w:uiPriority="1" w:unhideWhenUsed="1"/>
+    <w:lsdException w:name="Body Text" w:semiHidden="1" w:unhideWhenUsed="1"/>
+    <w:lsdException w:name="Body Text Indent" w:semiHidden="1" w:unhideWhenUsed="1"/>
+    <w:lsdException w:name="List Continue" w:semiHidden="1" w:unhideWhenUsed="1"/>
+    <w:lsdException w:name="List Continue 2" w:semiHidden="1" w:unhideWhenUsed="1"/>
+    <w:lsdException w:name="List Continue 3" w:semiHidden="1" w:unhideWhenUsed="1"/>
+    <w:lsdException w:name="List Continue 4" w:semiHidden="1" w:unhideWhenUsed="1"/>
+    <w:lsdException w:name="List Continue 5" w:semiHidden="1" w:unhideWhenUsed="1"/>
+    <w:lsdException w:name="Message Header" w:semiHidden="1" w:unhideWhenUsed="1"/>
+    <w:lsdException w:name="Subtitle" w:uiPriority="11" w:qFormat="1"/>
+    <w:lsdException w:name="Salutation" w:semiHidden="1" w:unhideWhenUsed="1"/>
+    <w:lsdException w:name="Date" w:semiHidden="1" w:unhideWhenUsed="1"/>
+    <w:lsdException w:name="Body Text First Indent" w:semiHidden="1" w:unhideWhenUsed="1"/>
+    <w:lsdException w:name="Body Text First Indent 2" w:semiHidden="1" w:unhideWhenUsed="1"/>
+    <w:lsdException w:name="Note Heading" w:semiHidden="1" w:unhideWhenUsed="1"/>
+    <w:lsdException w:name="Body Text 2" w:semiHidden="1" w:unhideWhenUsed="1"/>
+    <w:lsdException w:name="Body Text 3" w:semiHidden="1" w:unhideWhenUsed="1"/>
+    <w:lsdException w:name="Body Text Indent 2" w:semiHidden="1" w:unhideWhenUsed="1"/>
+    <w:lsdException w:name="Body Text Indent 3" w:semiHidden="1" w:unhideWhenUsed="1"/>
+    <w:lsdException w:name="Block Text" w:semiHidden="1" w:unhideWhenUsed="1"/>
+    <w:lsdException w:name="Hyperlink" w:semiHidden="1" w:unhideWhenUsed="1"/>
+    <w:lsdException w:name="FollowedHyperlink" w:semiHidden="1" w:unhideWhenUsed="1"/>
+    <w:lsdException w:name="Strong" w:uiPriority="22" w:qFormat="1"/>
+    <w:lsdException w:name="Emphasis" w:uiPriority="20" w:qFormat="1"/>
+    <w:lsdException w:name="Document Map" w:semiHidden="1" w:unhideWhenUsed="1"/>
+    <w:lsdException w:name="Plain Text" w:semiHidden="1" w:unhideWhenUsed="1"/>
+    <w:lsdException w:name="E-mail Signature" w:semiHidden="1" w:unhideWhenUsed="1"/>
+    <w:lsdException w:name="HTML Top of Form" w:semiHidden="1" w:unhideWhenUsed="1"/>
+    <w:lsdException w:name="HTML Bottom of Form" w:semiHidden="1" w:unhideWhenUsed="1"/>
+    <w:lsdException w:name="Normal (Web)" w:semiHidden="1" w:unhideWhenUsed="1"/>
+    <w:lsdException w:name="HTML Acronym" w:semiHidden="1" w:unhideWhenUsed="1"/>
+    <w:lsdException w:name="HTML Address" w:semiHidden="1" w:unhideWhenUsed="1"/>
+    <w:lsdException w:name="HTML Cite" w:semiHidden="1" w:unhideWhenUsed="1"/>
+    <w:lsdException w:name="HTML Code" w:semiHidden="1" w:unhideWhenUsed="1"/>
+    <w:lsdException w:name="HTML Definition" w:semiHidden="1" w:unhideWhenUsed="1"/>
+    <w:lsdException w:name="HTML Keyboard" w:semiHidden="1" w:unhideWhenUsed="1"/>
+    <w:lsdException w:name="HTML Preformatted" w:semiHidden="1" w:unhideWhenUsed="1"/>
+    <w:lsdException w:name="HTML Sample" w:semiHidden="1" w:unhideWhenUsed="1"/>
+    <w:lsdException w:name="HTML Typewriter" w:semiHidden="1" w:unhideWhenUsed="1"/>
+    <w:lsdException w:name="HTML Variable" w:semiHidden="1" w:unhideWhenUsed="1"/>
+    <w:lsdException w:name="Normal Table" w:semiHidden="1" w:unhideWhenUsed="1"/>
+    <w:lsdException w:name="annotation subject" w:semiHidden="1" w:unhideWhenUsed="1"/>
+    <w:lsdException w:name="No List" w:semiHidden="1" w:unhideWhenUsed="1"/>
+    <w:lsdException w:name="Outline List 1" w:semiHidden="1" w:unhideWhenUsed="1"/>
+    <w:lsdException w:name="Outline List 2" w:semiHidden="1" w:unhideWhenUsed="1"/>
+    <w:lsdException w:name="Outline List 3" w:semiHidden="1" w:unhideWhenUsed="1"/>
+    <w:lsdException w:name="Table Simple 1" w:semiHidden="1" w:unhideWhenUsed="1"/>
+    <w:lsdException w:name="Table Simple 2" w:semiHidden="1" w:unhideWhenUsed="1"/>
+    <w:lsdException w:name="Table Simple 3" w:semiHidden="1" w:unhideWhenUsed="1"/>
+    <w:lsdException w:name="Table Classic 1" w:semiHidden="1" w:unhideWhenUsed="1"/>
+    <w:lsdException w:name="Table Classic 2" w:semiHidden="1" w:unhideWhenUsed="1"/>
+    <w:lsdException w:name="Table Classic 3" w:semiHidden="1" w:unhideWhenUsed="1"/>
+    <w:lsdException w:name="Table Classic 4" w:semiHidden="1" w:unhideWhenUsed="1"/>
+    <w:lsdException w:name="Table Colorful 1" w:semiHidden="1" w:unhideWhenUsed="1"/>
+    <w:lsdException w:name="Table Colorful 2" w:semiHidden="1" w:unhideWhenUsed="1"/>
+    <w:lsdException w:name="Table Colorful 3" w:semiHidden="1" w:unhideWhenUsed="1"/>
+    <w:lsdException w:name="Table Columns 1" w:semiHidden="1" w:unhideWhenUsed="1"/>
+    <w:lsdException w:name="Table Columns 2" w:semiHidden="1" w:unhideWhenUsed="1"/>
+    <w:lsdException w:name="Table Columns 3" w:semiHidden="1" w:unhideWhenUsed="1"/>
+    <w:lsdException w:name="Table Columns 4" w:semiHidden="1" w:unhideWhenUsed="1"/>
+    <w:lsdException w:name="Table Columns 5" w:semiHidden="1" w:unhideWhenUsed="1"/>
+    <w:lsdException w:name="Table Grid 1" w:semiHidden="1" w:unhideWhenUsed="1"/>
+    <w:lsdException w:name="Table Grid 2" w:semiHidden="1" w:unhideWhenUsed="1"/>
+    <w:lsdException w:name="Table Grid 3" w:semiHidden="1" w:unhideWhenUsed="1"/>
+    <w:lsdException w:name="Table Grid 4" w:semiHidden="1" w:unhideWhenUsed="1"/>
+    <w:lsdException w:name="Table Grid 5" w:semiHidden="1" w:unhideWhenUsed="1"/>
+    <w:lsdException w:name="Table Grid 6" w:semiHidden="1" w:unhideWhenUsed="1"/>
+    <w:lsdException w:name="Table Grid 7" w:semiHidden="1" w:unhideWhenUsed="1"/>
+    <w:lsdException w:name="Table Grid 8" w:semiHidden="1" w:unhideWhenUsed="1"/>
+    <w:lsdException w:name="Table List 1" w:semiHidden="1" w:unhideWhenUsed="1"/>
+    <w:lsdException w:name="Table List 2" w:semiHidden="1" w:unhideWhenUsed="1"/>
+    <w:lsdException w:name="Table List 3" w:semiHidden="1" w:unhideWhenUsed="1"/>
+    <w:lsdException w:name="Table List 4" w:semiHidden="1" w:unhideWhenUsed="1"/>
+    <w:lsdException w:name="Table List 5" w:semiHidden="1" w:unhideWhenUsed="1"/>
+    <w:lsdException w:name="Table List 6" w:semiHidden="1" w:unhideWhenUsed="1"/>
+    <w:lsdException w:name="Table List 7" w:semiHidden="1" w:unhideWhenUsed="1"/>
+    <w:lsdException w:name="Table List 8" w:semiHidden="1" w:unhideWhenUsed="1"/>
+    <w:lsdException w:name="Table 3D effects 1" w:semiHidden="1" w:unhideWhenUsed="1"/>
+    <w:lsdException w:name="Table 3D effects 2" w:semiHidden="1" w:unhideWhenUsed="1"/>
+    <w:lsdException w:name="Table 3D effects 3" w:semiHidden="1" w:unhideWhenUsed="1"/>
+    <w:lsdException w:name="Table Contemporary" w:semiHidden="1" w:unhideWhenUsed="1"/>
+    <w:lsdException w:name="Table Elegant" w:semiHidden="1" w:unhideWhenUsed="1"/>
+    <w:lsdException w:name="Table Professional" w:semiHidden="1" w:unhideWhenUsed="1"/>
+    <w:lsdException w:name="Table Subtle 1" w:semiHidden="1" w:unhideWhenUsed="1"/>
+    <w:lsdException w:name="Table Subtle 2" w:semiHidden="1" w:unhideWhenUsed="1"/>
+    <w:lsdException w:name="Table Web 1" w:semiHidden="1" w:unhideWhenUsed="1"/>
+    <w:lsdException w:name="Table Web 2" w:semiHidden="1" w:unhideWhenUsed="1"/>
+    <w:lsdException w:name="Table Web 3" w:semiHidden="1" w:unhideWhenUsed="1"/>
+    <w:lsdException w:name="Balloon Text" w:semiHidden="1" w:unhideWhenUsed="1"/>
+    <w:lsdException w:name="Table Grid" w:uiPriority="39"/>
+    <w:lsdException w:name="Table Theme" w:semiHidden="1" w:unhideWhenUsed="1"/>
+    <w:lsdException w:name="Placeholder Text" w:semiHidden="1"/>
+    <w:lsdException w:name="No Spacing" w:uiPriority="1" w:qFormat="1"/>
+    <w:lsdException w:name="Light Shading" w:uiPriority="60"/>
+    <w:lsdException w:name="Light List" w:uiPriority="61"/>
+    <w:lsdException w:name="Light Grid" w:uiPriority="62"/>
+    <w:lsdException w:name="Medium Shading 1" w:uiPriority="63"/>
+    <w:lsdException w:name="Medium Shading 2" w:uiPriority="64"/>
+    <w:lsdException w:name="Medium List 1" w:uiPriority="65"/>
+    <w:lsdException w:name="Medium List 2" w:uiPriority="66"/>
+    <w:lsdException w:name="Medium Grid 1" w:uiPriority="67"/>
+    <w:lsdException w:name="Medium Grid 2" w:uiPriority="68"/>
+    <w:lsdException w:name="Medium Grid 3" w:uiPriority="69"/>
+    <w:lsdException w:name="Dark List" w:uiPriority="70"/>
+    <w:lsdException w:name="Colorful Shading" w:uiPriority="71"/>
+    <w:lsdException w:name="Colorful List" w:uiPriority="72"/>
+    <w:lsdException w:name="Colorful Grid" w:uiPriority="73"/>
+    <w:lsdException w:name="Light Shading Accent 1" w:uiPriority="60"/>
+    <w:lsdException w:name="Light List Accent 1" w:uiPriority="61"/>
+    <w:lsdException w:name="Light Grid Accent 1" w:uiPriority="62"/>
+    <w:lsdException w:name="Medium Shading 1 Accent 1" w:uiPriority="63"/>
+    <w:lsdException w:name="Medium Shading 2 Accent 1" w:uiPriority="64"/>
+    <w:lsdException w:name="Medium List 1 Accent 1" w:uiPriority="65"/>
+    <w:lsdException w:name="Revision" w:semiHidden="1"/>
+    <w:lsdException w:name="List Paragraph" w:uiPriority="34" w:qFormat="1"/>
+    <w:lsdException w:name="Quote" w:uiPriority="29" w:qFormat="1"/>
+    <w:lsdException w:name="Intense Quote" w:uiPriority="30" w:qFormat="1"/>
+    <w:lsdException w:name="Medium List 2 Accent 1" w:uiPriority="66"/>
+    <w:lsdException w:name="Medium Grid 1 Accent 1" w:uiPriority="67"/>
+    <w:lsdException w:name="Medium Grid 2 Accent 1" w:uiPriority="68"/>
+    <w:lsdException w:name="Medium Grid 3 Accent 1" w:uiPriority="69"/>
+    <w:lsdException w:name="Dark List Accent 1" w:uiPriority="70"/>
+    <w:lsdException w:name="Colorful Shading Accent 1" w:uiPriority="71"/>
+    <w:lsdException w:name="Colorful List Accent 1" w:uiPriority="72"/>
+    <w:lsdException w:name="Colorful Grid Accent 1" w:uiPriority="73"/>
+    <w:lsdException w:name="Light Shading Accent 2" w:uiPriority="60"/>
+    <w:lsdException w:name="Light List Accent 2" w:uiPriority="61"/>
+    <w:lsdException w:name="Light Grid Accent 2" w:uiPriority="62"/>
+    <w:lsdException w:name="Medium Shading 1 Accent 2" w:uiPriority="63"/>
+    <w:lsdException w:name="Medium Shading 2 Accent 2" w:uiPriority="64"/>
+    <w:lsdException w:name="Medium List 1 Accent 2" w:uiPriority="65"/>
+    <w:lsdException w:name="Medium List 2 Accent 2" w:uiPriority="66"/>
+    <w:lsdException w:name="Medium Grid 1 Accent 2" w:uiPriority="67"/>
+    <w:lsdException w:name="Medium Grid 2 Accent 2" w:uiPriority="68"/>
+    <w:lsdException w:name="Medium Grid 3 Accent 2" w:uiPriority="69"/>
+    <w:lsdException w:name="Dark List Accent 2" w:uiPriority="70"/>
+    <w:lsdException w:name="Colorful Shading Accent 2" w:uiPriority="71"/>
+    <w:lsdException w:name="Colorful List Accent 2" w:uiPriority="72"/>
+    <w:lsdException w:name="Colorful Grid Accent 2" w:uiPriority="73"/>
+    <w:lsdException w:name="Light Shading Accent 3" w:uiPriority="60"/>
+    <w:lsdException w:name="Light List Accent 3" w:uiPriority="61"/>
+    <w:lsdException w:name="Light Grid Accent 3" w:uiPriority="62"/>
+    <w:lsdException w:name="Medium Shading 1 Accent 3" w:uiPriority="63"/>
+    <w:lsdException w:name="Medium Shading 2 Accent 3" w:uiPriority="64"/>
+    <w:lsdException w:name="Medium List 1 Accent 3" w:uiPriority="65"/>
+    <w:lsdException w:name="Medium List 2 Accent 3" w:uiPriority="66"/>
+    <w:lsdException w:name="Medium Grid 1 Accent 3" w:uiPriority="67"/>
+    <w:lsdException w:name="Medium Grid 2 Accent 3" w:uiPriority="68"/>
+    <w:lsdException w:name="Medium Grid 3 Accent 3" w:uiPriority="69"/>
+    <w:lsdException w:name="Dark List Accent 3" w:uiPriority="70"/>
+    <w:lsdException w:name="Colorful Shading Accent 3" w:uiPriority="71"/>
+    <w:lsdException w:name="Colorful List Accent 3" w:uiPriority="72"/>
+    <w:lsdException w:name="Colorful Grid Accent 3" w:uiPriority="73"/>
+    <w:lsdException w:name="Light Shading Accent 4" w:uiPriority="60"/>
+    <w:lsdException w:name="Light List Accent 4" w:uiPriority="61"/>
+    <w:lsdException w:name="Light Grid Accent 4" w:uiPriority="62"/>
+    <w:lsdException w:name="Medium Shading 1 Accent 4" w:uiPriority="63"/>
+    <w:lsdException w:name="Medium Shading 2 Accent 4" w:uiPriority="64"/>
+    <w:lsdException w:name="Medium List 1 Accent 4" w:uiPriority="65"/>
+    <w:lsdException w:name="Medium List 2 Accent 4" w:uiPriority="66"/>
+    <w:lsdException w:name="Medium Grid 1 Accent 4" w:uiPriority="67"/>
+    <w:lsdException w:name="Medium Grid 2 Accent 4" w:uiPriority="68"/>
+    <w:lsdException w:name="Medium Grid 3 Accent 4" w:uiPriority="69"/>
+    <w:lsdException w:name="Dark List Accent 4" w:uiPriority="70"/>
+    <w:lsdException w:name="Colorful Shading Accent 4" w:uiPriority="71"/>
+    <w:lsdException w:name="Colorful List Accent 4" w:uiPriority="72"/>
+    <w:lsdException w:name="Colorful Grid Accent 4" w:uiPriority="73"/>
+    <w:lsdException w:name="Light Shading Accent 5" w:uiPriority="60"/>
+    <w:lsdException w:name="Light List Accent 5" w:uiPriority="61"/>
+    <w:lsdException w:name="Light Grid Accent 5" w:uiPriority="62"/>
+    <w:lsdException w:name="Medium Shading 1 Accent 5" w:uiPriority="63"/>
+    <w:lsdException w:name="Medium Shading 2 Accent 5" w:uiPriority="64"/>
+    <w:lsdException w:name="Medium List 1 Accent 5" w:uiPriority="65"/>
+    <w:lsdException w:name="Medium List 2 Accent 5" w:uiPriority="66"/>
+    <w:lsdException w:name="Medium Grid 1 Accent 5" w:uiPriority="67"/>
+    <w:lsdException w:name="Medium Grid 2 Accent 5" w:uiPriority="68"/>
+    <w:lsdException w:name="Medium Grid 3 Accent 5" w:uiPriority="69"/>
+    <w:lsdException w:name="Dark List Accent 5" w:uiPriority="70"/>
+    <w:lsdException w:name="Colorful Shading Accent 5" w:uiPriority="71"/>
+    <w:lsdException w:name="Colorful List Accent 5" w:uiPriority="72"/>
+    <w:lsdException w:name="Colorful Grid Accent 5" w:uiPriority="73"/>
+    <w:lsdException w:name="Light Shading Accent 6" w:uiPriority="60"/>
+    <w:lsdException w:name="Light List Accent 6" w:uiPriority="61"/>
+    <w:lsdException w:name="Light Grid Accent 6" w:uiPriority="62"/>
+    <w:lsdException w:name="Medium Shading 1 Accent 6" w:uiPriority="63"/>
+    <w:lsdException w:name="Medium Shading 2 Accent 6" w:uiPriority="64"/>
+    <w:lsdException w:name="Medium List 1 Accent 6" w:uiPriority="65"/>
+    <w:lsdException w:name="Medium List 2 Accent 6" w:uiPriority="66"/>
+    <w:lsdException w:name="Medium Grid 1 Accent 6" w:uiPriority="67"/>
+    <w:lsdException w:name="Medium Grid 2 Accent 6" w:uiPriority="68"/>
+    <w:lsdException w:name="Medium Grid 3 Accent 6" w:uiPriority="69"/>
+    <w:lsdException w:name="Dark List Accent 6" w:uiPriority="70"/>
+    <w:lsdException w:name="Colorful Shading Accent 6" w:uiPriority="71"/>
+    <w:lsdException w:name="Colorful List Accent 6" w:uiPriority="72"/>
+    <w:lsdException w:name="Colorful Grid Accent 6" w:uiPriority="73"/>
+    <w:lsdException w:name="Subtle Emphasis" w:uiPriority="19" w:qFormat="1"/>
+    <w:lsdException w:name="Intense Emphasis" w:uiPriority="21" w:qFormat="1"/>
+    <w:lsdException w:name="Subtle Reference" w:uiPriority="31" w:qFormat="1"/>
+    <w:lsdException w:name="Intense Reference" w:uiPriority="32" w:qFormat="1"/>
+    <w:lsdException w:name="Book Title" w:uiPriority="33" w:qFormat="1"/>
+    <w:lsdException w:name="Bibliography" w:semiHidden="1" w:uiPriority="37" w:unhideWhenUsed="1"/>
+    <w:lsdException w:name="TOC Heading" w:semiHidden="1" w:uiPriority="39" w:unhideWhenUsed="1" w:qFormat="1"/>
+    <w:lsdException w:name="Plain Table 1" w:uiPriority="41"/>
+    <w:lsdException w:name="Plain Table 2" w:uiPriority="42"/>
+    <w:lsdException w:name="Plain Table 3" w:uiPriority="43"/>
+    <w:lsdException w:name="Plain Table 4" w:uiPriority="44"/>
+    <w:lsdException w:name="Plain Table 5" w:uiPriority="45"/>
+    <w:lsdException w:name="Grid Table Light" w:uiPriority="40"/>
+    <w:lsdException w:name="Grid Table 1 Light" w:uiPriority="46"/>
+    <w:lsdException w:name="Grid Table 2" w:uiPriority="47"/>
+    <w:lsdException w:name="Grid Table 3" w:uiPriority="48"/>
+    <w:lsdException w:name="Grid Table 4" w:uiPriority="49"/>
+    <w:lsdException w:name="Grid Table 5 Dark" w:uiPriority="50"/>
+    <w:lsdException w:name="Grid Table 6 Colorful" w:uiPriority="51"/>
+    <w:lsdException w:name="Grid Table 7 Colorful" w:uiPriority="52"/>
+    <w:lsdException w:name="Grid Table 1 Light Accent 1" w:uiPriority="46"/>
+    <w:lsdException w:name="Grid Table 2 Accent 1" w:uiPriority="47"/>
+    <w:lsdException w:name="Grid Table 3 Accent 1" w:uiPriority="48"/>
+    <w:lsdException w:name="Grid Table 4 Accent 1" w:uiPriority="49"/>
+    <w:lsdException w:name="Grid Table 5 Dark Accent 1" w:uiPriority="50"/>
+    <w:lsdException w:name="Grid Table 6 Colorful Accent 1" w:uiPriority="51"/>
+    <w:lsdException w:name="Grid Table 7 Colorful Accent 1" w:uiPriority="52"/>
+    <w:lsdException w:name="Grid Table 1 Light Accent 2" w:uiPriority="46"/>
+    <w:lsdException w:name="Grid Table 2 Accent 2" w:uiPriority="47"/>
+    <w:lsdException w:name="Grid Table 3 Accent 2" w:uiPriority="48"/>
+    <w:lsdException w:name="Grid Table 4 Accent 2" w:uiPriority="49"/>
+    <w:lsdException w:name="Grid Table 5 Dark Accent 2" w:uiPriority="50"/>
+    <w:lsdException w:name="Grid Table 6 Colorful Accent 2" w:uiPriority="51"/>
+    <w:lsdException w:name="Grid Table 7 Colorful Accent 2" w:uiPriority="52"/>
+    <w:lsdException w:name="Grid Table 1 Light Accent 3" w:uiPriority="46"/>
+    <w:lsdException w:name="Grid Table 2 Accent 3" w:uiPriority="47"/>
+    <w:lsdException w:name="Grid Table 3 Accent 3" w:uiPriority="48"/>
+    <w:lsdException w:name="Grid Table 4 Accent 3" w:uiPriority="49"/>
+    <w:lsdException w:name="Grid Table 5 Dark Accent 3" w:uiPriority="50"/>
+    <w:lsdException w:name="Grid Table 6 Colorful Accent 3" w:uiPriority="51"/>
+    <w:lsdException w:name="Grid Table 7 Colorful Accent 3" w:uiPriority="52"/>
+    <w:lsdException w:name="Grid Table 1 Light Accent 4" w:uiPriority="46"/>
+    <w:lsdException w:name="Grid Table 2 Accent 4" w:uiPriority="47"/>
+    <w:lsdException w:name="Grid Table 3 Accent 4" w:uiPriority="48"/>
+    <w:lsdException w:name="Grid Table 4 Accent 4" w:uiPriority="49"/>
+    <w:lsdException w:name="Grid Table 5 Dark Accent 4" w:uiPriority="50"/>
+    <w:lsdException w:name="Grid Table 6 Colorful Accent 4" w:uiPriority="51"/>
+    <w:lsdException w:name="Grid Table 7 Colorful Accent 4" w:uiPriority="52"/>
+    <w:lsdException w:name="Grid Table 1 Light Accent 5" w:uiPriority="46"/>
+    <w:lsdException w:name="Grid Table 2 Accent 5" w:uiPriority="47"/>
+    <w:lsdException w:name="Grid Table 3 Accent 5" w:uiPriority="48"/>
+    <w:lsdException w:name="Grid Table 4 Accent 5" w:uiPriority="49"/>
+    <w:lsdException w:name="Grid Table 5 Dark Accent 5" w:uiPriority="50"/>
+    <w:lsdException w:name="Grid Table 6 Colorful Accent 5" w:uiPriority="51"/>
+    <w:lsdException w:name="Grid Table 7 Colorful Accent 5" w:uiPriority="52"/>
+    <w:lsdException w:name="Grid Table 1 Light Accent 6" w:uiPriority="46"/>
+    <w:lsdException w:name="Grid Table 2 Accent 6" w:uiPriority="47"/>
+    <w:lsdException w:name="Grid Table 3 Accent 6" w:uiPriority="48"/>
+    <w:lsdException w:name="Grid Table 4 Accent 6" w:uiPriority="49"/>
+    <w:lsdException w:name="Grid Table 5 Dark Accent 6" w:uiPriority="50"/>
+    <w:lsdException w:name="Grid Table 6 Colorful Accent 6" w:uiPriority="51"/>
+    <w:lsdException w:name="Grid Table 7 Colorful Accent 6" w:uiPriority="52"/>
+    <w:lsdException w:name="List Table 1 Light" w:uiPriority="46"/>
+    <w:lsdException w:name="List Table 2" w:uiPriority="47"/>
+    <w:lsdException w:name="List Table 3" w:uiPriority="48"/>
+    <w:lsdException w:name="List Table 4" w:uiPriority="49"/>
+    <w:lsdException w:name="List Table 5 Dark" w:uiPriority="50"/>
+    <w:lsdException w:name="List Table 6 Colorful" w:uiPriority="51"/>
+    <w:lsdException w:name="List Table 7 Colorful" w:uiPriority="52"/>
+    <w:lsdException w:name="List Table 1 Light Accent 1" w:uiPriority="46"/>
+    <w:lsdException w:name="List Table 2 Accent 1" w:uiPriority="47"/>
+    <w:lsdException w:name="List Table 3 Accent 1" w:uiPriority="48"/>
+    <w:lsdException w:name="List Table 4 Accent 1" w:uiPriority="49"/>
+    <w:lsdException w:name="List Table 5 Dark Accent 1" w:uiPriority="50"/>
+    <w:lsdException w:name="List Table 6 Colorful Accent 1" w:uiPriority="51"/>
+    <w:lsdException w:name="List Table 7 Colorful Accent 1" w:uiPriority="52"/>
+    <w:lsdException w:name="List Table 1 Light Accent 2" w:uiPriority="46"/>
+    <w:lsdException w:name="List Table 2 Accent 2" w:uiPriority="47"/>
+    <w:lsdException w:name="List Table 3 Accent 2" w:uiPriority="48"/>
+    <w:lsdException w:name="List Table 4 Accent 2" w:uiPriority="49"/>
+    <w:lsdException w:name="List Table 5 Dark Accent 2" w:uiPriority="50"/>
+    <w:lsdException w:name="List Table 6 Colorful Accent 2" w:uiPriority="51"/>
+    <w:lsdException w:name="List Table 7 Colorful Accent 2" w:uiPriority="52"/>
+    <w:lsdException w:name="List Table 1 Light Accent 3" w:uiPriority="46"/>
+    <w:lsdException w:name="List Table 2 Accent 3" w:uiPriority="47"/>
+    <w:lsdException w:name="List Table 3 Accent 3" w:uiPriority="48"/>
+    <w:lsdException w:name="List Table 4 Accent 3" w:uiPriority="49"/>
+    <w:lsdException w:name="List Table 5 Dark Accent 3" w:uiPriority="50"/>
+    <w:lsdException w:name="List Table 6 Colorful Accent 3" w:uiPriority="51"/>
+    <w:lsdException w:name="List Table 7 Colorful Accent 3" w:uiPriority="52"/>
+    <w:lsdException w:name="List Table 1 Light Accent 4" w:uiPriority="46"/>
+    <w:lsdException w:name="List Table 2 Accent 4" w:uiPriority="47"/>
+    <w:lsdException w:name="List Table 3 Accent 4" w:uiPriority="48"/>
+    <w:lsdException w:name="List Table 4 Accent 4" w:uiPriority="49"/>
+    <w:lsdException w:name="List Table 5 Dark Accent 4" w:uiPriority="50"/>
+    <w:lsdException w:name="List Table 6 Colorful Accent 4" w:uiPriority="51"/>
+    <w:lsdException w:name="List Table 7 Colorful Accent 4" w:uiPriority="52"/>
+    <w:lsdException w:name="List Table 1 Light Accent 5" w:uiPriority="46"/>
+    <w:lsdException w:name="List Table 2 Accent 5" w:uiPriority="47"/>
+    <w:lsdException w:name="List Table 3 Accent 5" w:uiPriority="48"/>
+    <w:lsdException w:name="List Table 4 Accent 5" w:uiPriority="49"/>
+    <w:lsdException w:name="List Table 5 Dark Accent 5" w:uiPriority="50"/>
+    <w:lsdException w:name="List Table 6 Colorful Accent 5" w:uiPriority="51"/>
+    <w:lsdException w:name="List Table 7 Colorful Accent 5" w:uiPriority="52"/>
+    <w:lsdException w:name="List Table 1 Light Accent 6" w:uiPriority="46"/>
+    <w:lsdException w:name="List Table 2 Accent 6" w:uiPriority="47"/>
+    <w:lsdException w:name="List Table 3 Accent 6" w:uiPriority="48"/>
+    <w:lsdException w:name="List Table 4 Accent 6" w:uiPriority="49"/>
+    <w:lsdException w:name="List Table 5 Dark Accent 6" w:uiPriority="50"/>
+    <w:lsdException w:name="List Table 6 Colorful Accent 6" w:uiPriority="51"/>
+    <w:lsdException w:name="List Table 7 Colorful Accent 6" w:uiPriority="52"/>
+    <w:lsdException w:name="Mention" w:semiHidden="1" w:unhideWhenUsed="1"/>
+    <w:lsdException w:name="Smart Hyperlink" w:semiHidden="1" w:unhideWhenUsed="1"/>
+    <w:lsdException w:name="Hashtag" w:semiHidden="1" w:unhideWhenUsed="1"/>
+  </w:latentStyles>
+  <w:style w:type="paragraph" w:default="1" w:styleId="Normal">
+    <w:name w:val="Normal"/>
+    <w:qFormat/>
+  </w:style>
+  <w:style w:type="character" w:default="1" w:styleId="DefaultParagraphFont">
+    <w:name w:val="Default Paragraph Font"/>
+    <w:uiPriority w:val="1"/>
+    <w:semiHidden/>
+    <w:unhideWhenUsed/>
+  </w:style>
+  <w:style w:type="table" w:default="1" w:styleId="TableNormal">
+    <w:name w:val="Normal Table"/>
+    <w:uiPriority w:val="99"/>
+    <w:semiHidden/>
+    <w:unhideWhenUsed/>
+    <w:tblPr>
+      <w:tblInd w:w="0" w:type="dxa"/>
+      <w:tblCellMar>
+        <w:top w:w="0" w:type="dxa"/>
+        <w:left w:w="108" w:type="dxa"/>
+        <w:bottom w:w="0" w:type="dxa"/>
+        <w:right w:w="108" w:type="dxa"/>
+      </w:tblCellMar>
+    </w:tblPr>
+  </w:style>
+  <w:style w:type="numbering" w:default="1" w:styleId="NoList">
+    <w:name w:val="No List"/>
+    <w:uiPriority w:val="99"/>
+    <w:semiHidden/>
+    <w:unhideWhenUsed/>
+  </w:style>
+  <w:style w:type="paragraph" w:customStyle="1" w:styleId="7B4D7571883B4A03BF1026AD29C56ADE">
+    <w:name w:val="7B4D7571883B4A03BF1026AD29C56ADE"/>
+    <w:rsid w:val="00C919ED"/>
+  </w:style>
+  <w:style w:type="character" w:styleId="PlaceholderText">
+    <w:name w:val="Placeholder Text"/>
+    <w:basedOn w:val="DefaultParagraphFont"/>
+    <w:uiPriority w:val="99"/>
+    <w:semiHidden/>
+    <w:rsid w:val="00C919ED"/>
+    <w:rPr>
+      <w:color w:val="808080"/>
+    </w:rPr>
+  </w:style>
+  <w:style w:type="paragraph" w:customStyle="1" w:styleId="A5A6846065CB45D6BBB52A099ADAE392">
+    <w:name w:val="A5A6846065CB45D6BBB52A099ADAE392"/>
+    <w:rsid w:val="00C919ED"/>
+  </w:style>
+</w:styles>
+</file>
+
+<file path=word/glossary/webSettings.xml><?xml version="1.0" encoding="utf-8"?>
+<w:webSettings xmlns:mc="http://schemas.openxmlformats.org/markup-compatibility/2006" xmlns:r="http://schemas.openxmlformats.org/officeDocument/2006/relationships" xmlns:w="http://schemas.openxmlformats.org/wordprocessingml/2006/main" xmlns:w14="http://schemas.microsoft.com/office/word/2010/wordml" xmlns:w15="http://schemas.microsoft.com/office/word/2012/wordml" xmlns:w16se="http://schemas.microsoft.com/office/word/2015/wordml/symex" mc:Ignorable="w14 w15 w16se">
+  <w:optimizeForBrowser/>
+  <w:allowPNG/>
+</w:webSettings>
 </file>
 
 <file path=word/theme/theme1.xml><?xml version="1.0" encoding="utf-8"?>

</xml_diff>

<commit_message>
OPS: Add references (1,2) to bibliography Refs #1
</commit_message>
<xml_diff>
--- a/OutlineProjectSpecification/OutlineProjectSpecification.docx
+++ b/OutlineProjectSpecification/OutlineProjectSpecification.docx
@@ -49,8 +49,6 @@
           <w:lang w:val="en-US"/>
         </w:rPr>
       </w:pPr>
-      <w:bookmarkStart w:id="0" w:name="_GoBack"/>
-      <w:bookmarkEnd w:id="0"/>
       <w:r>
         <w:rPr>
           <w:rFonts w:ascii="Calibri" w:hAnsi="Calibri" w:cs="Arial"/>
@@ -1581,7 +1579,116 @@
         <w:t>4 Initial annotated bibliography</w:t>
       </w:r>
     </w:p>
+    <w:tbl>
+      <w:tblPr>
+        <w:tblW w:w="5000" w:type="pct"/>
+        <w:tblCellSpacing w:w="15" w:type="dxa"/>
+        <w:tblCellMar>
+          <w:top w:w="15" w:type="dxa"/>
+          <w:left w:w="15" w:type="dxa"/>
+          <w:bottom w:w="15" w:type="dxa"/>
+          <w:right w:w="15" w:type="dxa"/>
+        </w:tblCellMar>
+        <w:tblLook w:val="04A0" w:firstRow="1" w:lastRow="0" w:firstColumn="1" w:lastColumn="0" w:noHBand="0" w:noVBand="1"/>
+      </w:tblPr>
+      <w:tblGrid>
+        <w:gridCol w:w="9026"/>
+      </w:tblGrid>
+      <w:tr>
+        <w:trPr>
+          <w:tblCellSpacing w:w="15" w:type="dxa"/>
+        </w:trPr>
+        <w:tc>
+          <w:tcPr>
+            <w:tcW w:w="0" w:type="auto"/>
+            <w:hideMark/>
+          </w:tcPr>
+          <w:p>
+            <w:pPr>
+              <w:pStyle w:val="Bibliography"/>
+              <w:rPr>
+                <w:noProof/>
+              </w:rPr>
+            </w:pPr>
+            <w:r>
+              <w:rPr>
+                <w:noProof/>
+              </w:rPr>
+              <w:t xml:space="preserve">[1] </w:t>
+            </w:r>
+            <w:r>
+              <w:rPr>
+                <w:noProof/>
+              </w:rPr>
+              <w:t xml:space="preserve">Y. Benezeth, P.-M. Jodoin, B. Emile, H. Laurent and C. Rosenberger, “Comparative study of background subtraction algorithms,” </w:t>
+            </w:r>
+            <w:r>
+              <w:rPr>
+                <w:i/>
+                <w:iCs/>
+                <w:noProof/>
+              </w:rPr>
+              <w:t xml:space="preserve">Journal of Electronic Imaging, </w:t>
+            </w:r>
+            <w:r>
+              <w:rPr>
+                <w:noProof/>
+              </w:rPr>
+              <w:t xml:space="preserve">vol. 10.1117/1.3456695, no. inria-00545479, p. 19, 2010. </w:t>
+            </w:r>
+          </w:p>
+          <w:p>
+            <w:r>
+              <w:t>A summary of multiple background subtraction techniques and their effectiveness given different types of data. The Article includes a variety of techniques ranging from the simple to the complex and many of the techniques are already implemented in the OpenCV module.</w:t>
+            </w:r>
+          </w:p>
+          <w:p/>
+          <w:p/>
+        </w:tc>
+      </w:tr>
+      <w:tr>
+        <w:trPr>
+          <w:tblCellSpacing w:w="15" w:type="dxa"/>
+        </w:trPr>
+        <w:tc>
+          <w:tcPr>
+            <w:tcW w:w="0" w:type="auto"/>
+            <w:hideMark/>
+          </w:tcPr>
+          <w:p>
+            <w:pPr>
+              <w:pStyle w:val="Bibliography"/>
+              <w:rPr>
+                <w:noProof/>
+              </w:rPr>
+            </w:pPr>
+            <w:r>
+              <w:rPr>
+                <w:noProof/>
+              </w:rPr>
+              <w:t xml:space="preserve">[2] </w:t>
+            </w:r>
+            <w:r>
+              <w:rPr>
+                <w:noProof/>
+              </w:rPr>
+              <w:t>B. Costa, “Explaining the Pepper’s Ghost Illusion with Ray Optics,” Comsol, 11 01 2016. [Online]. Available: https://www.comsol.nl/blogs/explaining-the-peppers-ghost-illusion-with-ray-optics/. [Accessed 07 02 2017].</w:t>
+            </w:r>
+          </w:p>
+          <w:p>
+            <w:r>
+              <w:t>Comsol blog that describes the Pepper’s Ghost Pyramid implementation used for this project. The blog details in brief how the technique works and explains this with ray tracing. Furthermore, the blog mentions the history of the technique.</w:t>
+            </w:r>
+          </w:p>
+          <w:p/>
+        </w:tc>
+      </w:tr>
+    </w:tbl>
     <w:p/>
+    <w:p>
+      <w:bookmarkStart w:id="0" w:name="_GoBack"/>
+      <w:bookmarkEnd w:id="0"/>
+    </w:p>
     <w:sectPr>
       <w:headerReference w:type="default" r:id="rId7"/>
       <w:footerReference w:type="default" r:id="rId8"/>
@@ -1647,7 +1754,7 @@
       <w:rPr>
         <w:noProof/>
       </w:rPr>
-      <w:t>3</w:t>
+      <w:t>4</w:t>
     </w:r>
     <w:r>
       <w:fldChar w:fldCharType="end"/>
@@ -1707,6 +1814,7 @@
         <w:dataBinding w:prefixMappings="xmlns:ns0='http://purl.org/dc/elements/1.1/' xmlns:ns1='http://schemas.openxmlformats.org/package/2006/metadata/core-properties' " w:xpath="/ns1:coreProperties[1]/ns0:creator[1]" w:storeItemID="{6C3C8BC8-F283-45AE-878A-BAB7291924A1}"/>
         <w:text/>
       </w:sdtPr>
+      <w:sdtEndPr/>
       <w:sdtContent>
         <w:r>
           <w:t>Elliot Oram</w:t>
@@ -3373,6 +3481,14 @@
       <w:color w:val="808080"/>
     </w:rPr>
   </w:style>
+  <w:style w:type="paragraph" w:styleId="Bibliography">
+    <w:name w:val="Bibliography"/>
+    <w:basedOn w:val="Normal"/>
+    <w:next w:val="Normal"/>
+    <w:uiPriority w:val="37"/>
+    <w:unhideWhenUsed/>
+    <w:rsid w:val="00457CD1"/>
+  </w:style>
 </w:styles>
 </file>
 
@@ -3479,7 +3595,9 @@
   <w:rsids>
     <w:rsidRoot w:val="00C919ED"/>
     <w:rsid w:val="00AD158A"/>
+    <w:rsid w:val="00C80644"/>
     <w:rsid w:val="00C919ED"/>
+    <w:rsid w:val="00D34F87"/>
   </w:rsids>
   <m:mathPr>
     <m:mathFont m:val="Cambria Math"/>

</xml_diff>

<commit_message>
Add further refernces to annoted bibliography (3,4)
Refs #1
</commit_message>
<xml_diff>
--- a/OutlineProjectSpecification/OutlineProjectSpecification.docx
+++ b/OutlineProjectSpecification/OutlineProjectSpecification.docx
@@ -1614,13 +1614,19 @@
               <w:rPr>
                 <w:noProof/>
               </w:rPr>
-              <w:t xml:space="preserve">[1] </w:t>
+              <w:t>[1] Y. Ben</w:t>
             </w:r>
             <w:r>
               <w:rPr>
                 <w:noProof/>
               </w:rPr>
-              <w:t xml:space="preserve">Y. Benezeth, P.-M. Jodoin, B. Emile, H. Laurent and C. Rosenberger, “Comparative study of background subtraction algorithms,” </w:t>
+              <w:t>ezeth, P.-M. Jodoin, B. Emile, et al.</w:t>
+            </w:r>
+            <w:r>
+              <w:rPr>
+                <w:noProof/>
+              </w:rPr>
+              <w:t xml:space="preserve">, “Comparative study of background subtraction algorithms,” </w:t>
             </w:r>
             <w:r>
               <w:rPr>
@@ -1666,13 +1672,19 @@
               <w:rPr>
                 <w:noProof/>
               </w:rPr>
-              <w:t xml:space="preserve">[2] </w:t>
+              <w:t>[2] B. Costa, “Explaining the Pepper’s Ghost Illusion</w:t>
             </w:r>
             <w:r>
               <w:rPr>
                 <w:noProof/>
               </w:rPr>
-              <w:t>B. Costa, “Explaining the Pepper’s Ghost Illusion with Ray Optics,” Comsol, 11 01 2016. [Online]. Available: https://www.comsol.nl/blogs/explaining-the-peppers-ghost-illusion-with-ray-optics/. [Accessed 07 02 2017].</w:t>
+              <w:t xml:space="preserve"> with Ray Optics,” Comsol, 11 January</w:t>
+            </w:r>
+            <w:r>
+              <w:rPr>
+                <w:noProof/>
+              </w:rPr>
+              <w:t xml:space="preserve"> 2016. [Online]. Available: https://www.comsol.nl/blogs/explaining-the-peppers-ghost-illusion-with-ray-optics/. [Accessed 07 02 2017].</w:t>
             </w:r>
           </w:p>
           <w:p>
@@ -1681,17 +1693,115 @@
             </w:r>
           </w:p>
           <w:p/>
+          <w:p/>
+          <w:p>
+            <w:pPr>
+              <w:rPr>
+                <w:noProof/>
+              </w:rPr>
+            </w:pPr>
+            <w:r>
+              <w:t xml:space="preserve">[3] OpenCV development team, “Getting started with Videos”, OpenCV, 10 November 2014. [Online]. Available: </w:t>
+            </w:r>
+            <w:r>
+              <w:rPr>
+                <w:noProof/>
+              </w:rPr>
+              <w:t>http://docs.opencv.org/3.0-beta/doc/py_tutorials/py_gui/py_video_display/py_video_display.html#display-video/</w:t>
+            </w:r>
+            <w:r>
+              <w:rPr>
+                <w:noProof/>
+              </w:rPr>
+              <w:t>. [Accessed 09 02 2017]</w:t>
+            </w:r>
+          </w:p>
+          <w:p>
+            <w:r>
+              <w:t xml:space="preserve">The tutorial pages provided by the OpenCV development team on video manipulation using the OpenCV module. The </w:t>
+            </w:r>
+            <w:r>
+              <w:t>tutorial details how to handle obtaining a camera feed and this will prove useful for obtaining the feed to be processed from the external camera.</w:t>
+            </w:r>
+          </w:p>
+          <w:p/>
+          <w:p>
+            <w:r>
+              <w:t>[4] S.</w:t>
+            </w:r>
+            <w:r>
+              <w:t xml:space="preserve"> </w:t>
+            </w:r>
+            <w:proofErr w:type="spellStart"/>
+            <w:r>
+              <w:t>Khramthchenko</w:t>
+            </w:r>
+            <w:proofErr w:type="spellEnd"/>
+            <w:r>
+              <w:t>, “</w:t>
+            </w:r>
+            <w:r>
+              <w:t>A Project Management Application for Feature Driven Development (FDDPMA)</w:t>
+            </w:r>
+            <w:r>
+              <w:t xml:space="preserve">”, </w:t>
+            </w:r>
+            <w:r>
+              <w:t xml:space="preserve">A.L.M thesis, </w:t>
+            </w:r>
+            <w:r>
+              <w:t>Harvard University</w:t>
+            </w:r>
+            <w:r>
+              <w:t xml:space="preserve">, Cambridge, MA, June 2005. </w:t>
+            </w:r>
+            <w:r>
+              <w:t xml:space="preserve">[Online]. Available: </w:t>
+            </w:r>
+            <w:r>
+              <w:t>http://fddpma.sourceforge.net/help/fddpma_thesis.pdf</w:t>
+            </w:r>
+          </w:p>
+          <w:p>
+            <w:r>
+              <w:t>S</w:t>
+            </w:r>
+            <w:r>
+              <w:t>.</w:t>
+            </w:r>
+            <w:r>
+              <w:t xml:space="preserve"> </w:t>
+            </w:r>
+            <w:proofErr w:type="spellStart"/>
+            <w:r>
+              <w:t>Khramthchenko</w:t>
+            </w:r>
+            <w:proofErr w:type="spellEnd"/>
+            <w:r>
+              <w:t xml:space="preserve"> details his adapted FDD methodology he used when creating a project management application for FDD for his thesis at Harvard university. Not only does his discussion of the methodology he followed (Chapter 2) raise good points for consideration in my o</w:t>
+            </w:r>
+            <w:r>
+              <w:t>wn methodology, the</w:t>
+            </w:r>
+            <w:r>
+              <w:t xml:space="preserve"> project management </w:t>
+            </w:r>
+            <w:r>
+              <w:t>software he created as a deliverable is freely available and may be worth investigating further.</w:t>
+            </w:r>
+            <w:bookmarkStart w:id="0" w:name="_GoBack"/>
+            <w:bookmarkEnd w:id="0"/>
+          </w:p>
         </w:tc>
       </w:tr>
     </w:tbl>
     <w:p/>
-    <w:p>
-      <w:bookmarkStart w:id="0" w:name="_GoBack"/>
-      <w:bookmarkEnd w:id="0"/>
-    </w:p>
+    <w:p/>
+    <w:p/>
+    <w:p/>
     <w:sectPr>
-      <w:headerReference w:type="default" r:id="rId7"/>
-      <w:footerReference w:type="default" r:id="rId8"/>
+      <w:headerReference w:type="default" r:id="rId8"/>
+      <w:footerReference w:type="default" r:id="rId9"/>
       <w:pgSz w:w="11906" w:h="16838"/>
       <w:pgMar w:top="1440" w:right="1440" w:bottom="1440" w:left="1440" w:header="708" w:footer="708" w:gutter="0"/>
       <w:cols w:space="708"/>
@@ -3532,7 +3642,7 @@
     <w:charset w:val="00"/>
     <w:family w:val="roman"/>
     <w:pitch w:val="variable"/>
-    <w:sig w:usb0="E0002EFF" w:usb1="C0007843" w:usb2="00000009" w:usb3="00000000" w:csb0="000001FF" w:csb1="00000000"/>
+    <w:sig w:usb0="E0002AFF" w:usb1="C0007843" w:usb2="00000009" w:usb3="00000000" w:csb0="000001FF" w:csb1="00000000"/>
   </w:font>
   <w:font w:name="Symbol">
     <w:panose1 w:val="05050102010706020507"/>
@@ -3594,6 +3704,7 @@
   </w:compat>
   <w:rsids>
     <w:rsidRoot w:val="00C919ED"/>
+    <w:rsid w:val="008D7F2F"/>
     <w:rsid w:val="00AD158A"/>
     <w:rsid w:val="00C80644"/>
     <w:rsid w:val="00C919ED"/>
@@ -4365,4 +4476,43 @@
     </a:ext>
   </a:extLst>
 </a:theme>
+</file>
+
+<file path=customXml/item1.xml><?xml version="1.0" encoding="utf-8"?>
+<b:Sources xmlns:b="http://schemas.openxmlformats.org/officeDocument/2006/bibliography" xmlns="http://schemas.openxmlformats.org/officeDocument/2006/bibliography" SelectedStyle="\IEEE2006OfficeOnline.xsl" StyleName="IEEE" Version="2006">
+  <b:Source>
+    <b:Tag>Ope14</b:Tag>
+    <b:SourceType>InternetSite</b:SourceType>
+    <b:Guid>{81B86E04-15AB-4BA4-8B5E-7B354F5109CA}</b:Guid>
+    <b:Author>
+      <b:Author>
+        <b:NameList>
+          <b:Person>
+            <b:Last>team</b:Last>
+            <b:First>OpenCV</b:First>
+            <b:Middle>development</b:Middle>
+          </b:Person>
+        </b:NameList>
+      </b:Author>
+    </b:Author>
+    <b:Title>Getting Started with Videos</b:Title>
+    <b:ProductionCompany>OpenCV</b:ProductionCompany>
+    <b:Year>2014</b:Year>
+    <b:Month>11</b:Month>
+    <b:Day>10</b:Day>
+    <b:YearAccessed>2017</b:YearAccessed>
+    <b:MonthAccessed>02</b:MonthAccessed>
+    <b:DayAccessed>09</b:DayAccessed>
+    <b:URL>http://docs.opencv.org/3.0-beta/doc/py_tutorials/py_gui/py_video_display/py_video_display.html#display-video</b:URL>
+    <b:RefOrder>1</b:RefOrder>
+  </b:Source>
+</b:Sources>
+</file>
+
+<file path=customXml/itemProps1.xml><?xml version="1.0" encoding="utf-8"?>
+<ds:datastoreItem xmlns:ds="http://schemas.openxmlformats.org/officeDocument/2006/customXml" ds:itemID="{990E4457-714A-4BFC-890C-99486B5E1961}">
+  <ds:schemaRefs>
+    <ds:schemaRef ds:uri="http://schemas.openxmlformats.org/officeDocument/2006/bibliography"/>
+  </ds:schemaRefs>
+</ds:datastoreItem>
 </file>
</xml_diff>

<commit_message>
Update revision number for draft
Refs #1
</commit_message>
<xml_diff>
--- a/OutlineProjectSpecification/OutlineProjectSpecification.docx
+++ b/OutlineProjectSpecification/OutlineProjectSpecification.docx
@@ -473,8 +473,10 @@
               <w:rPr>
                 <w:rFonts w:ascii="Calibri" w:hAnsi="Calibri"/>
               </w:rPr>
-              <w:t>0.1</w:t>
-            </w:r>
+              <w:t>0.2</w:t>
+            </w:r>
+            <w:bookmarkStart w:id="0" w:name="_GoBack"/>
+            <w:bookmarkEnd w:id="0"/>
           </w:p>
         </w:tc>
       </w:tr>
@@ -1727,10 +1729,7 @@
           <w:p/>
           <w:p>
             <w:r>
-              <w:t>[4] S.</w:t>
-            </w:r>
-            <w:r>
-              <w:t xml:space="preserve"> </w:t>
+              <w:t xml:space="preserve">[4] S. </w:t>
             </w:r>
             <w:proofErr w:type="spellStart"/>
             <w:r>
@@ -1738,22 +1737,10 @@
             </w:r>
             <w:proofErr w:type="spellEnd"/>
             <w:r>
-              <w:t>, “</w:t>
-            </w:r>
-            <w:r>
-              <w:t>A Project Management Application for Feature Driven Development (FDDPMA)</w:t>
-            </w:r>
-            <w:r>
-              <w:t xml:space="preserve">”, </w:t>
-            </w:r>
-            <w:r>
-              <w:t xml:space="preserve">A.L.M thesis, </w:t>
-            </w:r>
-            <w:r>
-              <w:t>Harvard University</w:t>
-            </w:r>
-            <w:r>
-              <w:t xml:space="preserve">, Cambridge, MA, June 2005. </w:t>
+              <w:t xml:space="preserve">, “A Project Management Application for Feature Driven Development (FDDPMA)”, </w:t>
+            </w:r>
+            <w:r>
+              <w:t xml:space="preserve">A.L.M thesis, Harvard University, Cambridge, MA, June 2005. </w:t>
             </w:r>
             <w:r>
               <w:t xml:space="preserve">[Online]. Available: </w:t>
@@ -1789,8 +1776,6 @@
             <w:r>
               <w:t>software he created as a deliverable is freely available and may be worth investigating further.</w:t>
             </w:r>
-            <w:bookmarkStart w:id="0" w:name="_GoBack"/>
-            <w:bookmarkEnd w:id="0"/>
           </w:p>
         </w:tc>
       </w:tr>
@@ -1864,7 +1849,7 @@
       <w:rPr>
         <w:noProof/>
       </w:rPr>
-      <w:t>4</w:t>
+      <w:t>1</w:t>
     </w:r>
     <w:r>
       <w:fldChar w:fldCharType="end"/>
@@ -3642,7 +3627,7 @@
     <w:charset w:val="00"/>
     <w:family w:val="roman"/>
     <w:pitch w:val="variable"/>
-    <w:sig w:usb0="E0002AFF" w:usb1="C0007843" w:usb2="00000009" w:usb3="00000000" w:csb0="000001FF" w:csb1="00000000"/>
+    <w:sig w:usb0="E0002EFF" w:usb1="C0007843" w:usb2="00000009" w:usb3="00000000" w:csb0="000001FF" w:csb1="00000000"/>
   </w:font>
   <w:font w:name="Symbol">
     <w:panose1 w:val="05050102010706020507"/>
@@ -3704,6 +3689,7 @@
   </w:compat>
   <w:rsids>
     <w:rsidRoot w:val="00C919ED"/>
+    <w:rsid w:val="002C4585"/>
     <w:rsid w:val="008D7F2F"/>
     <w:rsid w:val="00AD158A"/>
     <w:rsid w:val="00C80644"/>
@@ -4510,7 +4496,7 @@
 </file>
 
 <file path=customXml/itemProps1.xml><?xml version="1.0" encoding="utf-8"?>
-<ds:datastoreItem xmlns:ds="http://schemas.openxmlformats.org/officeDocument/2006/customXml" ds:itemID="{990E4457-714A-4BFC-890C-99486B5E1961}">
+<ds:datastoreItem xmlns:ds="http://schemas.openxmlformats.org/officeDocument/2006/customXml" ds:itemID="{79496972-F027-4C00-B12B-049897AA6F3D}">
   <ds:schemaRefs>
     <ds:schemaRef ds:uri="http://schemas.openxmlformats.org/officeDocument/2006/bibliography"/>
   </ds:schemaRefs>

</xml_diff>

<commit_message>
Update header for draft revision number
Refs #1
</commit_message>
<xml_diff>
--- a/OutlineProjectSpecification/OutlineProjectSpecification.docx
+++ b/OutlineProjectSpecification/OutlineProjectSpecification.docx
@@ -13,6 +13,8 @@
           <w:lang w:val="en-US"/>
         </w:rPr>
       </w:pPr>
+      <w:bookmarkStart w:id="0" w:name="_GoBack"/>
+      <w:bookmarkEnd w:id="0"/>
     </w:p>
     <w:p>
       <w:pPr>
@@ -475,8 +477,6 @@
               </w:rPr>
               <w:t>0.2</w:t>
             </w:r>
-            <w:bookmarkStart w:id="0" w:name="_GoBack"/>
-            <w:bookmarkEnd w:id="0"/>
           </w:p>
         </w:tc>
       </w:tr>
@@ -1890,7 +1890,13 @@
       <w:pStyle w:val="Header"/>
     </w:pPr>
     <w:r>
-      <w:t>Outline Project Specification – 0.1 (Draft)</w:t>
+      <w:t>Out</w:t>
+    </w:r>
+    <w:r>
+      <w:t>line Project Specification – 0.2</w:t>
+    </w:r>
+    <w:r>
+      <w:t xml:space="preserve"> (Draft)</w:t>
     </w:r>
     <w:r>
       <w:tab/>
@@ -3691,6 +3697,7 @@
     <w:rsidRoot w:val="00C919ED"/>
     <w:rsid w:val="002C4585"/>
     <w:rsid w:val="008D7F2F"/>
+    <w:rsid w:val="009E32A1"/>
     <w:rsid w:val="00AD158A"/>
     <w:rsid w:val="00C80644"/>
     <w:rsid w:val="00C919ED"/>
@@ -4496,7 +4503,7 @@
 </file>
 
 <file path=customXml/itemProps1.xml><?xml version="1.0" encoding="utf-8"?>
-<ds:datastoreItem xmlns:ds="http://schemas.openxmlformats.org/officeDocument/2006/customXml" ds:itemID="{79496972-F027-4C00-B12B-049897AA6F3D}">
+<ds:datastoreItem xmlns:ds="http://schemas.openxmlformats.org/officeDocument/2006/customXml" ds:itemID="{C10B135C-08A8-431F-AAFC-BE46B2BFED09}">
   <ds:schemaRefs>
     <ds:schemaRef ds:uri="http://schemas.openxmlformats.org/officeDocument/2006/bibliography"/>
   </ds:schemaRefs>

</xml_diff>